<commit_message>
Updated draft - possibly final for submission
</commit_message>
<xml_diff>
--- a/doc/GroupB_ProjectMilestone#2_Module6_10.13.19.docx
+++ b/doc/GroupB_ProjectMilestone#2_Module6_10.13.19.docx
@@ -199,67 +199,20 @@
     <w:p>
       <w:pPr>
         <w:spacing w:after="0" w:line="480" w:lineRule="auto"/>
-        <w:rPr>
-          <w:rFonts w:ascii="Times New Roman" w:eastAsia="Times New Roman" w:hAnsi="Times New Roman" w:cs="Times New Roman"/>
-          <w:sz w:val="24"/>
-          <w:szCs w:val="24"/>
-        </w:rPr>
-      </w:pPr>
-      <w:r>
-        <w:rPr>
-          <w:rFonts w:ascii="Times New Roman" w:eastAsia="Times New Roman" w:hAnsi="Times New Roman" w:cs="Times New Roman"/>
-          <w:sz w:val="24"/>
-          <w:szCs w:val="24"/>
-        </w:rPr>
-        <w:t xml:space="preserve">Athletes under </w:t>
-      </w:r>
-      <w:r>
-        <w:rPr>
-          <w:rFonts w:ascii="Times New Roman" w:eastAsia="Times New Roman" w:hAnsi="Times New Roman" w:cs="Times New Roman"/>
-          <w:sz w:val="24"/>
-          <w:szCs w:val="24"/>
-        </w:rPr>
-        <w:t xml:space="preserve">age </w:t>
-      </w:r>
-      <w:r>
-        <w:rPr>
-          <w:rFonts w:ascii="Times New Roman" w:eastAsia="Times New Roman" w:hAnsi="Times New Roman" w:cs="Times New Roman"/>
-          <w:sz w:val="24"/>
-          <w:szCs w:val="24"/>
-        </w:rPr>
-        <w:t>19</w:t>
-      </w:r>
-      <w:r>
-        <w:rPr>
-          <w:rFonts w:ascii="Times New Roman" w:eastAsia="Times New Roman" w:hAnsi="Times New Roman" w:cs="Times New Roman"/>
-          <w:sz w:val="24"/>
-          <w:szCs w:val="24"/>
-        </w:rPr>
-        <w:t xml:space="preserve"> are </w:t>
-      </w:r>
-      <w:r>
-        <w:rPr>
-          <w:rFonts w:ascii="Times New Roman" w:eastAsia="Times New Roman" w:hAnsi="Times New Roman" w:cs="Times New Roman"/>
-          <w:sz w:val="24"/>
-          <w:szCs w:val="24"/>
-        </w:rPr>
-        <w:t>essential</w:t>
-      </w:r>
-      <w:r>
-        <w:rPr>
-          <w:rFonts w:ascii="Times New Roman" w:eastAsia="Times New Roman" w:hAnsi="Times New Roman" w:cs="Times New Roman"/>
-          <w:sz w:val="24"/>
-          <w:szCs w:val="24"/>
-        </w:rPr>
-        <w:t xml:space="preserve"> resource</w:t>
-      </w:r>
-      <w:r>
-        <w:rPr>
-          <w:rFonts w:ascii="Times New Roman" w:eastAsia="Times New Roman" w:hAnsi="Times New Roman" w:cs="Times New Roman"/>
-          <w:sz w:val="24"/>
-          <w:szCs w:val="24"/>
-        </w:rPr>
-        <w:t>s</w:t>
+        <w:ind w:firstLine="720"/>
+        <w:rPr>
+          <w:rFonts w:ascii="Times New Roman" w:eastAsia="Times New Roman" w:hAnsi="Times New Roman" w:cs="Times New Roman"/>
+          <w:sz w:val="24"/>
+          <w:szCs w:val="24"/>
+        </w:rPr>
+      </w:pPr>
+      <w:r>
+        <w:rPr>
+          <w:rFonts w:ascii="Times New Roman" w:eastAsia="Times New Roman" w:hAnsi="Times New Roman" w:cs="Times New Roman"/>
+          <w:sz w:val="24"/>
+          <w:szCs w:val="24"/>
+        </w:rPr>
+        <w:t>Significant competitors</w:t>
       </w:r>
       <w:r>
         <w:rPr>
@@ -275,7 +228,108 @@
           <w:sz w:val="24"/>
           <w:szCs w:val="24"/>
         </w:rPr>
-        <w:t>for increasing</w:t>
+        <w:t xml:space="preserve">provide </w:t>
+      </w:r>
+      <w:r>
+        <w:rPr>
+          <w:rFonts w:ascii="Times New Roman" w:eastAsia="Times New Roman" w:hAnsi="Times New Roman" w:cs="Times New Roman"/>
+          <w:sz w:val="24"/>
+          <w:szCs w:val="24"/>
+        </w:rPr>
+        <w:t>branded team apparel to</w:t>
+      </w:r>
+      <w:r>
+        <w:rPr>
+          <w:rFonts w:ascii="Times New Roman" w:eastAsia="Times New Roman" w:hAnsi="Times New Roman" w:cs="Times New Roman"/>
+          <w:sz w:val="24"/>
+          <w:szCs w:val="24"/>
+        </w:rPr>
+        <w:t xml:space="preserve"> high-school and college athletic teams</w:t>
+      </w:r>
+      <w:r>
+        <w:rPr>
+          <w:rFonts w:ascii="Times New Roman" w:eastAsia="Times New Roman" w:hAnsi="Times New Roman" w:cs="Times New Roman"/>
+          <w:sz w:val="24"/>
+          <w:szCs w:val="24"/>
+        </w:rPr>
+        <w:t xml:space="preserve">, </w:t>
+      </w:r>
+      <w:r>
+        <w:rPr>
+          <w:rFonts w:ascii="Times New Roman" w:eastAsia="Times New Roman" w:hAnsi="Times New Roman" w:cs="Times New Roman"/>
+          <w:sz w:val="24"/>
+          <w:szCs w:val="24"/>
+        </w:rPr>
+        <w:t>particularly</w:t>
+      </w:r>
+      <w:r>
+        <w:rPr>
+          <w:rFonts w:ascii="Times New Roman" w:eastAsia="Times New Roman" w:hAnsi="Times New Roman" w:cs="Times New Roman"/>
+          <w:sz w:val="24"/>
+          <w:szCs w:val="24"/>
+        </w:rPr>
+        <w:t xml:space="preserve"> successful teams with a record of wins</w:t>
+      </w:r>
+      <w:r>
+        <w:rPr>
+          <w:rFonts w:ascii="Times New Roman" w:eastAsia="Times New Roman" w:hAnsi="Times New Roman" w:cs="Times New Roman"/>
+          <w:sz w:val="24"/>
+          <w:szCs w:val="24"/>
+        </w:rPr>
+        <w:t xml:space="preserve"> (</w:t>
+      </w:r>
+      <w:r>
+        <w:rPr>
+          <w:rFonts w:ascii="Times New Roman" w:hAnsi="Times New Roman" w:cs="Times New Roman"/>
+          <w:sz w:val="24"/>
+          <w:szCs w:val="24"/>
+          <w:shd w:val="clear" w:color="auto" w:fill="FFFFFF"/>
+        </w:rPr>
+        <w:t xml:space="preserve">Jensen, </w:t>
+      </w:r>
+      <w:r>
+        <w:rPr>
+          <w:rFonts w:ascii="Times New Roman" w:hAnsi="Times New Roman" w:cs="Times New Roman"/>
+          <w:sz w:val="24"/>
+          <w:szCs w:val="24"/>
+          <w:shd w:val="clear" w:color="auto" w:fill="FFFFFF"/>
+        </w:rPr>
+        <w:t xml:space="preserve">Wakefield, Cobbs, &amp; Turner, </w:t>
+      </w:r>
+      <w:r>
+        <w:rPr>
+          <w:rFonts w:ascii="Times New Roman" w:hAnsi="Times New Roman" w:cs="Times New Roman"/>
+          <w:sz w:val="24"/>
+          <w:szCs w:val="24"/>
+          <w:shd w:val="clear" w:color="auto" w:fill="FFFFFF"/>
+        </w:rPr>
+        <w:t>2016 p.</w:t>
+      </w:r>
+      <w:r>
+        <w:rPr>
+          <w:rFonts w:ascii="Times New Roman" w:hAnsi="Times New Roman" w:cs="Times New Roman"/>
+          <w:sz w:val="24"/>
+          <w:szCs w:val="24"/>
+          <w:shd w:val="clear" w:color="auto" w:fill="FFFFFF"/>
+        </w:rPr>
+        <w:t xml:space="preserve"> 289-90</w:t>
+      </w:r>
+      <w:r>
+        <w:rPr>
+          <w:rFonts w:ascii="Times New Roman" w:hAnsi="Times New Roman" w:cs="Times New Roman"/>
+          <w:sz w:val="24"/>
+          <w:szCs w:val="24"/>
+          <w:shd w:val="clear" w:color="auto" w:fill="FFFFFF"/>
+        </w:rPr>
+        <w:t>)</w:t>
+      </w:r>
+      <w:r>
+        <w:rPr>
+          <w:rFonts w:ascii="Times New Roman" w:eastAsia="Times New Roman" w:hAnsi="Times New Roman" w:cs="Times New Roman"/>
+          <w:sz w:val="24"/>
+          <w:szCs w:val="24"/>
+        </w:rPr>
+        <w:t>.</w:t>
       </w:r>
       <w:r>
         <w:rPr>
@@ -291,18 +345,50 @@
           <w:sz w:val="24"/>
           <w:szCs w:val="24"/>
         </w:rPr>
-        <w:t xml:space="preserve">visibility and brand loyalty. </w:t>
-      </w:r>
-      <w:proofErr w:type="gramStart"/>
-      <w:r>
-        <w:rPr>
-          <w:rFonts w:ascii="Times New Roman" w:eastAsia="Times New Roman" w:hAnsi="Times New Roman" w:cs="Times New Roman"/>
-          <w:sz w:val="24"/>
-          <w:szCs w:val="24"/>
-        </w:rPr>
-        <w:t>Competitors</w:t>
-      </w:r>
-      <w:proofErr w:type="gramEnd"/>
+        <w:t>T</w:t>
+      </w:r>
+      <w:r>
+        <w:rPr>
+          <w:rFonts w:ascii="Times New Roman" w:eastAsia="Times New Roman" w:hAnsi="Times New Roman" w:cs="Times New Roman"/>
+          <w:sz w:val="24"/>
+          <w:szCs w:val="24"/>
+        </w:rPr>
+        <w:t xml:space="preserve">his approach is overly costly based on projected ROI, wasting valuable resources </w:t>
+      </w:r>
+      <w:r>
+        <w:rPr>
+          <w:rFonts w:ascii="Times New Roman" w:eastAsia="Times New Roman" w:hAnsi="Times New Roman" w:cs="Times New Roman"/>
+          <w:sz w:val="24"/>
+          <w:szCs w:val="24"/>
+        </w:rPr>
+        <w:t>with this model</w:t>
+      </w:r>
+      <w:r>
+        <w:rPr>
+          <w:rFonts w:ascii="Times New Roman" w:eastAsia="Times New Roman" w:hAnsi="Times New Roman" w:cs="Times New Roman"/>
+          <w:sz w:val="24"/>
+          <w:szCs w:val="24"/>
+        </w:rPr>
+        <w:t xml:space="preserve">. </w:t>
+      </w:r>
+      <w:proofErr w:type="spellStart"/>
+      <w:r>
+        <w:rPr>
+          <w:rFonts w:ascii="Times New Roman" w:eastAsia="Times New Roman" w:hAnsi="Times New Roman" w:cs="Times New Roman"/>
+          <w:sz w:val="24"/>
+          <w:szCs w:val="24"/>
+        </w:rPr>
+        <w:t>Oculytica</w:t>
+      </w:r>
+      <w:proofErr w:type="spellEnd"/>
+      <w:r>
+        <w:rPr>
+          <w:rFonts w:ascii="Times New Roman" w:eastAsia="Times New Roman" w:hAnsi="Times New Roman" w:cs="Times New Roman"/>
+          <w:sz w:val="24"/>
+          <w:szCs w:val="24"/>
+        </w:rPr>
+        <w:t>, LLC</w:t>
+      </w:r>
       <w:r>
         <w:rPr>
           <w:rFonts w:ascii="Times New Roman" w:eastAsia="Times New Roman" w:hAnsi="Times New Roman" w:cs="Times New Roman"/>
@@ -311,117 +397,74 @@
         </w:rPr>
         <w:t xml:space="preserve"> </w:t>
       </w:r>
-      <w:proofErr w:type="spellStart"/>
-      <w:r>
-        <w:rPr>
-          <w:rFonts w:ascii="Times New Roman" w:eastAsia="Times New Roman" w:hAnsi="Times New Roman" w:cs="Times New Roman"/>
-          <w:sz w:val="24"/>
-          <w:szCs w:val="24"/>
-        </w:rPr>
-        <w:t>areproviding</w:t>
-      </w:r>
-      <w:proofErr w:type="spellEnd"/>
-      <w:r>
-        <w:rPr>
-          <w:rFonts w:ascii="Times New Roman" w:eastAsia="Times New Roman" w:hAnsi="Times New Roman" w:cs="Times New Roman"/>
-          <w:sz w:val="24"/>
-          <w:szCs w:val="24"/>
-        </w:rPr>
-        <w:t xml:space="preserve"> branded team apparel to as many high-school and college teams as possible, </w:t>
-      </w:r>
-      <w:r>
-        <w:rPr>
-          <w:rFonts w:ascii="Times New Roman" w:eastAsia="Times New Roman" w:hAnsi="Times New Roman" w:cs="Times New Roman"/>
-          <w:sz w:val="24"/>
-          <w:szCs w:val="24"/>
-        </w:rPr>
-        <w:t>particularly</w:t>
-      </w:r>
-      <w:r>
-        <w:rPr>
-          <w:rFonts w:ascii="Times New Roman" w:eastAsia="Times New Roman" w:hAnsi="Times New Roman" w:cs="Times New Roman"/>
-          <w:sz w:val="24"/>
-          <w:szCs w:val="24"/>
-        </w:rPr>
-        <w:t xml:space="preserve"> successful teams with a record of wins. </w:t>
-      </w:r>
-      <w:r>
-        <w:rPr>
-          <w:rFonts w:ascii="Times New Roman" w:eastAsia="Times New Roman" w:hAnsi="Times New Roman" w:cs="Times New Roman"/>
-          <w:sz w:val="24"/>
-          <w:szCs w:val="24"/>
-        </w:rPr>
-        <w:t>T</w:t>
-      </w:r>
-      <w:r>
-        <w:rPr>
-          <w:rFonts w:ascii="Times New Roman" w:eastAsia="Times New Roman" w:hAnsi="Times New Roman" w:cs="Times New Roman"/>
-          <w:sz w:val="24"/>
-          <w:szCs w:val="24"/>
-        </w:rPr>
-        <w:t xml:space="preserve">his approach is overly costly based on projected ROI, and </w:t>
-      </w:r>
-      <w:r>
-        <w:rPr>
-          <w:rFonts w:ascii="Times New Roman" w:eastAsia="Times New Roman" w:hAnsi="Times New Roman" w:cs="Times New Roman"/>
-          <w:sz w:val="24"/>
-          <w:szCs w:val="24"/>
-        </w:rPr>
-        <w:t>companies are</w:t>
-      </w:r>
-      <w:r>
-        <w:rPr>
-          <w:rFonts w:ascii="Times New Roman" w:eastAsia="Times New Roman" w:hAnsi="Times New Roman" w:cs="Times New Roman"/>
-          <w:sz w:val="24"/>
-          <w:szCs w:val="24"/>
-        </w:rPr>
-        <w:t xml:space="preserve"> wasting valuable resources </w:t>
-      </w:r>
-      <w:r>
-        <w:rPr>
-          <w:rFonts w:ascii="Times New Roman" w:eastAsia="Times New Roman" w:hAnsi="Times New Roman" w:cs="Times New Roman"/>
-          <w:sz w:val="24"/>
-          <w:szCs w:val="24"/>
-        </w:rPr>
-        <w:t>with this model</w:t>
-      </w:r>
-      <w:r>
-        <w:rPr>
-          <w:rFonts w:ascii="Times New Roman" w:eastAsia="Times New Roman" w:hAnsi="Times New Roman" w:cs="Times New Roman"/>
-          <w:sz w:val="24"/>
-          <w:szCs w:val="24"/>
-        </w:rPr>
-        <w:t xml:space="preserve">. </w:t>
-      </w:r>
-      <w:r>
-        <w:rPr>
-          <w:rFonts w:ascii="Times New Roman" w:eastAsia="Times New Roman" w:hAnsi="Times New Roman" w:cs="Times New Roman"/>
-          <w:sz w:val="24"/>
-          <w:szCs w:val="24"/>
-        </w:rPr>
-        <w:t xml:space="preserve">The </w:t>
-      </w:r>
-      <w:proofErr w:type="spellStart"/>
-      <w:r>
-        <w:rPr>
-          <w:rFonts w:ascii="Times New Roman" w:eastAsia="Times New Roman" w:hAnsi="Times New Roman" w:cs="Times New Roman"/>
-          <w:sz w:val="24"/>
-          <w:szCs w:val="24"/>
-        </w:rPr>
-        <w:t>Oculytica</w:t>
-      </w:r>
-      <w:proofErr w:type="spellEnd"/>
-      <w:r>
-        <w:rPr>
-          <w:rFonts w:ascii="Times New Roman" w:eastAsia="Times New Roman" w:hAnsi="Times New Roman" w:cs="Times New Roman"/>
-          <w:sz w:val="24"/>
-          <w:szCs w:val="24"/>
-        </w:rPr>
-        <w:t xml:space="preserve"> project</w:t>
-      </w:r>
-      <w:r>
-        <w:rPr>
-          <w:rFonts w:ascii="Times New Roman" w:eastAsia="Times New Roman" w:hAnsi="Times New Roman" w:cs="Times New Roman"/>
+      <w:r>
+        <w:rPr>
+          <w:rFonts w:ascii="Times New Roman" w:eastAsia="Times New Roman" w:hAnsi="Times New Roman" w:cs="Times New Roman"/>
+          <w:sz w:val="24"/>
+          <w:szCs w:val="24"/>
+        </w:rPr>
+        <w:t>will outline</w:t>
+      </w:r>
+      <w:r>
+        <w:rPr>
+          <w:rFonts w:ascii="Times New Roman" w:eastAsia="Times New Roman" w:hAnsi="Times New Roman" w:cs="Times New Roman"/>
+          <w:sz w:val="24"/>
+          <w:szCs w:val="24"/>
+        </w:rPr>
+        <w:t xml:space="preserve"> which</w:t>
+      </w:r>
+      <w:r>
+        <w:rPr>
+          <w:rFonts w:ascii="Times New Roman" w:eastAsia="Times New Roman" w:hAnsi="Times New Roman" w:cs="Times New Roman"/>
+          <w:sz w:val="24"/>
+          <w:szCs w:val="24"/>
+        </w:rPr>
+        <w:t xml:space="preserve"> Olympic teams </w:t>
+      </w:r>
+      <w:r>
+        <w:rPr>
+          <w:rFonts w:ascii="Times New Roman" w:eastAsia="Times New Roman" w:hAnsi="Times New Roman" w:cs="Times New Roman"/>
+          <w:sz w:val="24"/>
+          <w:szCs w:val="24"/>
+        </w:rPr>
+        <w:t xml:space="preserve">to </w:t>
+      </w:r>
+      <w:r>
+        <w:rPr>
+          <w:rFonts w:ascii="Times New Roman" w:eastAsia="Times New Roman" w:hAnsi="Times New Roman" w:cs="Times New Roman"/>
+          <w:sz w:val="24"/>
+          <w:szCs w:val="24"/>
+        </w:rPr>
+        <w:t>target</w:t>
+      </w:r>
+      <w:r>
+        <w:rPr>
+          <w:rFonts w:ascii="Times New Roman" w:eastAsia="Times New Roman" w:hAnsi="Times New Roman" w:cs="Times New Roman"/>
+          <w:sz w:val="24"/>
+          <w:szCs w:val="24"/>
+        </w:rPr>
+        <w:t xml:space="preserve"> for sponsorship</w:t>
+      </w:r>
+      <w:r>
+        <w:rPr>
+          <w:rFonts w:ascii="Times New Roman" w:eastAsia="Times New Roman" w:hAnsi="Times New Roman" w:cs="Times New Roman"/>
+          <w:sz w:val="24"/>
+          <w:szCs w:val="24"/>
+        </w:rPr>
+        <w:t>, using different criteria</w:t>
+      </w:r>
+      <w:r>
+        <w:rPr>
+          <w:rFonts w:ascii="Times New Roman" w:eastAsia="Times New Roman" w:hAnsi="Times New Roman" w:cs="Times New Roman"/>
+          <w:sz w:val="24"/>
+          <w:szCs w:val="24"/>
+        </w:rPr>
+        <w:t xml:space="preserve"> to</w:t>
+      </w:r>
+      <w:r>
+        <w:rPr>
+          <w:rFonts w:ascii="Times New Roman" w:eastAsia="Times New Roman" w:hAnsi="Times New Roman" w:cs="Times New Roman"/>
+          <w:iCs/>
           <w:sz w:val="24"/>
           <w:szCs w:val="24"/>
         </w:rPr>
@@ -430,84 +473,27 @@
       <w:r>
         <w:rPr>
           <w:rFonts w:ascii="Times New Roman" w:eastAsia="Times New Roman" w:hAnsi="Times New Roman" w:cs="Times New Roman"/>
-          <w:sz w:val="24"/>
-          <w:szCs w:val="24"/>
-        </w:rPr>
-        <w:t>will outline</w:t>
-      </w:r>
-      <w:r>
-        <w:rPr>
-          <w:rFonts w:ascii="Times New Roman" w:eastAsia="Times New Roman" w:hAnsi="Times New Roman" w:cs="Times New Roman"/>
-          <w:sz w:val="24"/>
-          <w:szCs w:val="24"/>
-        </w:rPr>
-        <w:t xml:space="preserve"> which</w:t>
-      </w:r>
-      <w:r>
-        <w:rPr>
-          <w:rFonts w:ascii="Times New Roman" w:eastAsia="Times New Roman" w:hAnsi="Times New Roman" w:cs="Times New Roman"/>
-          <w:sz w:val="24"/>
-          <w:szCs w:val="24"/>
-        </w:rPr>
-        <w:t xml:space="preserve"> Olympic teams </w:t>
-      </w:r>
-      <w:r>
-        <w:rPr>
-          <w:rFonts w:ascii="Times New Roman" w:eastAsia="Times New Roman" w:hAnsi="Times New Roman" w:cs="Times New Roman"/>
-          <w:sz w:val="24"/>
-          <w:szCs w:val="24"/>
-        </w:rPr>
-        <w:t xml:space="preserve">to </w:t>
-      </w:r>
-      <w:r>
-        <w:rPr>
-          <w:rFonts w:ascii="Times New Roman" w:eastAsia="Times New Roman" w:hAnsi="Times New Roman" w:cs="Times New Roman"/>
-          <w:sz w:val="24"/>
-          <w:szCs w:val="24"/>
-        </w:rPr>
-        <w:t>target</w:t>
-      </w:r>
-      <w:r>
-        <w:rPr>
-          <w:rFonts w:ascii="Times New Roman" w:eastAsia="Times New Roman" w:hAnsi="Times New Roman" w:cs="Times New Roman"/>
-          <w:sz w:val="24"/>
-          <w:szCs w:val="24"/>
-        </w:rPr>
-        <w:t xml:space="preserve"> for sponsorship</w:t>
-      </w:r>
-      <w:r>
-        <w:rPr>
-          <w:rFonts w:ascii="Times New Roman" w:eastAsia="Times New Roman" w:hAnsi="Times New Roman" w:cs="Times New Roman"/>
-          <w:sz w:val="24"/>
-          <w:szCs w:val="24"/>
-        </w:rPr>
-        <w:t xml:space="preserve">, using different criteria. </w:t>
-      </w:r>
-      <w:r>
-        <w:rPr>
-          <w:rFonts w:ascii="Times New Roman" w:eastAsia="Times New Roman" w:hAnsi="Times New Roman" w:cs="Times New Roman"/>
           <w:iCs/>
           <w:sz w:val="24"/>
           <w:szCs w:val="24"/>
         </w:rPr>
-        <w:t xml:space="preserve">This </w:t>
-      </w:r>
-      <w:r>
-        <w:rPr>
-          <w:rFonts w:ascii="Times New Roman" w:eastAsia="Times New Roman" w:hAnsi="Times New Roman" w:cs="Times New Roman"/>
-          <w:iCs/>
-          <w:sz w:val="24"/>
-          <w:szCs w:val="24"/>
-        </w:rPr>
-        <w:t>will e</w:t>
-      </w:r>
-      <w:r>
-        <w:rPr>
-          <w:rFonts w:ascii="Times New Roman" w:eastAsia="Times New Roman" w:hAnsi="Times New Roman" w:cs="Times New Roman"/>
-          <w:sz w:val="24"/>
-          <w:szCs w:val="24"/>
-        </w:rPr>
-        <w:t xml:space="preserve">ngage high-achieving athletes from an early point in their potential careers, </w:t>
+        <w:t>engage</w:t>
+      </w:r>
+      <w:r>
+        <w:rPr>
+          <w:rFonts w:ascii="Times New Roman" w:eastAsia="Times New Roman" w:hAnsi="Times New Roman" w:cs="Times New Roman"/>
+          <w:sz w:val="24"/>
+          <w:szCs w:val="24"/>
+        </w:rPr>
+        <w:t xml:space="preserve"> high-achieving athletes early in their careers</w:t>
+      </w:r>
+      <w:r>
+        <w:rPr>
+          <w:rFonts w:ascii="Times New Roman" w:eastAsia="Times New Roman" w:hAnsi="Times New Roman" w:cs="Times New Roman"/>
+          <w:sz w:val="24"/>
+          <w:szCs w:val="24"/>
+        </w:rPr>
+        <w:t xml:space="preserve">, </w:t>
       </w:r>
       <w:r>
         <w:rPr>
@@ -523,7 +509,23 @@
           <w:sz w:val="24"/>
           <w:szCs w:val="24"/>
         </w:rPr>
-        <w:t xml:space="preserve">the brand to wide potential customer base. </w:t>
+        <w:t xml:space="preserve">the brand to </w:t>
+      </w:r>
+      <w:r>
+        <w:rPr>
+          <w:rFonts w:ascii="Times New Roman" w:eastAsia="Times New Roman" w:hAnsi="Times New Roman" w:cs="Times New Roman"/>
+          <w:sz w:val="24"/>
+          <w:szCs w:val="24"/>
+        </w:rPr>
+        <w:t xml:space="preserve">a </w:t>
+      </w:r>
+      <w:r>
+        <w:rPr>
+          <w:rFonts w:ascii="Times New Roman" w:eastAsia="Times New Roman" w:hAnsi="Times New Roman" w:cs="Times New Roman"/>
+          <w:sz w:val="24"/>
+          <w:szCs w:val="24"/>
+        </w:rPr>
+        <w:t xml:space="preserve">wide potential customer base. </w:t>
       </w:r>
     </w:p>
     <w:p>
@@ -556,7 +558,7 @@
           <w:sz w:val="24"/>
           <w:szCs w:val="24"/>
         </w:rPr>
-        <w:t xml:space="preserve"> (incomplete)</w:t>
+        <w:t xml:space="preserve"> </w:t>
       </w:r>
     </w:p>
     <w:p>
@@ -578,43 +580,43 @@
           <w:szCs w:val="24"/>
           <w:shd w:val="clear" w:color="auto" w:fill="FFFFFF"/>
         </w:rPr>
-        <w:t xml:space="preserve">“Forecasting </w:t>
-      </w:r>
-      <w:r>
-        <w:rPr>
-          <w:rFonts w:ascii="Times New Roman" w:hAnsi="Times New Roman" w:cs="Times New Roman"/>
-          <w:sz w:val="24"/>
-          <w:szCs w:val="24"/>
-          <w:shd w:val="clear" w:color="auto" w:fill="FFFFFF"/>
-        </w:rPr>
-        <w:t>sponsorship costs: Marketing intelligence in the athletic apparel industry</w:t>
-      </w:r>
-      <w:r>
-        <w:rPr>
-          <w:rFonts w:ascii="Times New Roman" w:hAnsi="Times New Roman" w:cs="Times New Roman"/>
-          <w:sz w:val="24"/>
-          <w:szCs w:val="24"/>
-          <w:shd w:val="clear" w:color="auto" w:fill="FFFFFF"/>
-        </w:rPr>
-        <w:t>”</w:t>
-      </w:r>
-      <w:r>
-        <w:rPr>
-          <w:rFonts w:ascii="Times New Roman" w:hAnsi="Times New Roman" w:cs="Times New Roman"/>
-          <w:sz w:val="24"/>
-          <w:szCs w:val="24"/>
-          <w:shd w:val="clear" w:color="auto" w:fill="FFFFFF"/>
-        </w:rPr>
-        <w:t xml:space="preserve"> (2016)</w:t>
-      </w:r>
-      <w:r>
-        <w:rPr>
-          <w:rFonts w:ascii="Times New Roman" w:hAnsi="Times New Roman" w:cs="Times New Roman"/>
-          <w:sz w:val="24"/>
-          <w:szCs w:val="24"/>
-          <w:shd w:val="clear" w:color="auto" w:fill="FFFFFF"/>
-        </w:rPr>
-        <w:t xml:space="preserve"> researches the ROI for sporting goods companies on large investments in sponsorships, determining that most companies are </w:t>
+        <w:t>Jensen</w:t>
+      </w:r>
+      <w:r>
+        <w:rPr>
+          <w:rFonts w:ascii="Times New Roman" w:hAnsi="Times New Roman" w:cs="Times New Roman"/>
+          <w:sz w:val="24"/>
+          <w:szCs w:val="24"/>
+          <w:shd w:val="clear" w:color="auto" w:fill="FFFFFF"/>
+        </w:rPr>
+        <w:t xml:space="preserve"> et al. </w:t>
+      </w:r>
+      <w:r>
+        <w:rPr>
+          <w:rFonts w:ascii="Times New Roman" w:hAnsi="Times New Roman" w:cs="Times New Roman"/>
+          <w:sz w:val="24"/>
+          <w:szCs w:val="24"/>
+          <w:shd w:val="clear" w:color="auto" w:fill="FFFFFF"/>
+        </w:rPr>
+        <w:t>(2016)</w:t>
+      </w:r>
+      <w:r>
+        <w:rPr>
+          <w:rFonts w:ascii="Times New Roman" w:hAnsi="Times New Roman" w:cs="Times New Roman"/>
+          <w:sz w:val="24"/>
+          <w:szCs w:val="24"/>
+          <w:shd w:val="clear" w:color="auto" w:fill="FFFFFF"/>
+        </w:rPr>
+        <w:t xml:space="preserve"> research</w:t>
+      </w:r>
+      <w:r>
+        <w:rPr>
+          <w:rFonts w:ascii="Times New Roman" w:hAnsi="Times New Roman" w:cs="Times New Roman"/>
+          <w:sz w:val="24"/>
+          <w:szCs w:val="24"/>
+          <w:shd w:val="clear" w:color="auto" w:fill="FFFFFF"/>
+        </w:rPr>
+        <w:t xml:space="preserve"> the ROI for sporting goods companies on large investments in sponsorships, determining that most companies are </w:t>
       </w:r>
       <w:r>
         <w:rPr>
@@ -632,172 +634,1085 @@
           <w:szCs w:val="24"/>
           <w:shd w:val="clear" w:color="auto" w:fill="FFFFFF"/>
         </w:rPr>
-        <w:t xml:space="preserve">paying more than they will receive in ROI.  </w:t>
+        <w:t xml:space="preserve">paying more </w:t>
+      </w:r>
+      <w:r>
+        <w:rPr>
+          <w:rFonts w:ascii="Times New Roman" w:hAnsi="Times New Roman" w:cs="Times New Roman"/>
+          <w:sz w:val="24"/>
+          <w:szCs w:val="24"/>
+          <w:shd w:val="clear" w:color="auto" w:fill="FFFFFF"/>
+        </w:rPr>
+        <w:t xml:space="preserve">than </w:t>
+      </w:r>
+      <w:r>
+        <w:rPr>
+          <w:rFonts w:ascii="Times New Roman" w:hAnsi="Times New Roman" w:cs="Times New Roman"/>
+          <w:sz w:val="24"/>
+          <w:szCs w:val="24"/>
+          <w:shd w:val="clear" w:color="auto" w:fill="FFFFFF"/>
+        </w:rPr>
+        <w:t>expected</w:t>
+      </w:r>
+      <w:r>
+        <w:rPr>
+          <w:rFonts w:ascii="Times New Roman" w:hAnsi="Times New Roman" w:cs="Times New Roman"/>
+          <w:sz w:val="24"/>
+          <w:szCs w:val="24"/>
+          <w:shd w:val="clear" w:color="auto" w:fill="FFFFFF"/>
+        </w:rPr>
+        <w:t xml:space="preserve"> ROI. </w:t>
+      </w:r>
+      <w:r>
+        <w:rPr>
+          <w:rFonts w:ascii="Times New Roman" w:hAnsi="Times New Roman" w:cs="Times New Roman"/>
+          <w:sz w:val="24"/>
+          <w:szCs w:val="24"/>
+        </w:rPr>
+        <w:t>Wang &amp;</w:t>
+      </w:r>
+      <w:r>
+        <w:rPr>
+          <w:rFonts w:ascii="Times New Roman" w:hAnsi="Times New Roman" w:cs="Times New Roman"/>
+          <w:sz w:val="24"/>
+          <w:szCs w:val="24"/>
+        </w:rPr>
+        <w:t xml:space="preserve"> </w:t>
+      </w:r>
+      <w:proofErr w:type="spellStart"/>
+      <w:r>
+        <w:rPr>
+          <w:rFonts w:ascii="Times New Roman" w:hAnsi="Times New Roman" w:cs="Times New Roman"/>
+          <w:sz w:val="24"/>
+          <w:szCs w:val="24"/>
+        </w:rPr>
+        <w:t>Kaplanidou</w:t>
+      </w:r>
+      <w:proofErr w:type="spellEnd"/>
+      <w:r>
+        <w:rPr>
+          <w:rFonts w:ascii="Times New Roman" w:hAnsi="Times New Roman" w:cs="Times New Roman"/>
+          <w:sz w:val="24"/>
+          <w:szCs w:val="24"/>
+        </w:rPr>
+        <w:t xml:space="preserve"> </w:t>
+      </w:r>
+      <w:r>
+        <w:rPr>
+          <w:rFonts w:ascii="Times New Roman" w:hAnsi="Times New Roman" w:cs="Times New Roman"/>
+          <w:sz w:val="24"/>
+          <w:szCs w:val="24"/>
+        </w:rPr>
+        <w:t>(2013)</w:t>
+      </w:r>
+      <w:r>
+        <w:rPr>
+          <w:rFonts w:ascii="Times New Roman" w:hAnsi="Times New Roman" w:cs="Times New Roman"/>
+          <w:sz w:val="24"/>
+          <w:szCs w:val="24"/>
+        </w:rPr>
+        <w:t xml:space="preserve"> </w:t>
+      </w:r>
+      <w:r>
+        <w:rPr>
+          <w:rFonts w:ascii="Times New Roman" w:hAnsi="Times New Roman" w:cs="Times New Roman"/>
+          <w:sz w:val="24"/>
+          <w:szCs w:val="24"/>
+          <w:shd w:val="clear" w:color="auto" w:fill="FFFFFF"/>
+        </w:rPr>
+        <w:t>d</w:t>
+      </w:r>
+      <w:r>
+        <w:rPr>
+          <w:rFonts w:ascii="Times New Roman" w:hAnsi="Times New Roman" w:cs="Times New Roman"/>
+          <w:sz w:val="24"/>
+          <w:szCs w:val="24"/>
+        </w:rPr>
+        <w:t xml:space="preserve">escribes the impact of emotion-lifting on spectators of sporting events, </w:t>
+      </w:r>
+      <w:r>
+        <w:rPr>
+          <w:rFonts w:ascii="Times New Roman" w:hAnsi="Times New Roman" w:cs="Times New Roman"/>
+          <w:sz w:val="24"/>
+          <w:szCs w:val="24"/>
+        </w:rPr>
+        <w:t>and</w:t>
+      </w:r>
+      <w:r>
+        <w:rPr>
+          <w:rFonts w:ascii="Times New Roman" w:hAnsi="Times New Roman" w:cs="Times New Roman"/>
+          <w:sz w:val="24"/>
+          <w:szCs w:val="24"/>
+        </w:rPr>
+        <w:t xml:space="preserve"> that even negative emotions induced by sports (such as a team loss) can be leveraged to generate purchases. </w:t>
+      </w:r>
+      <w:r>
+        <w:rPr>
+          <w:rFonts w:ascii="Times New Roman" w:hAnsi="Times New Roman" w:cs="Times New Roman"/>
+          <w:sz w:val="24"/>
+          <w:szCs w:val="24"/>
+        </w:rPr>
+        <w:t xml:space="preserve">Research in </w:t>
+      </w:r>
+      <w:proofErr w:type="spellStart"/>
+      <w:r>
+        <w:rPr>
+          <w:rFonts w:ascii="Times New Roman" w:hAnsi="Times New Roman" w:cs="Times New Roman"/>
+          <w:sz w:val="24"/>
+          <w:szCs w:val="24"/>
+        </w:rPr>
+        <w:t>Mazodier</w:t>
+      </w:r>
+      <w:proofErr w:type="spellEnd"/>
+      <w:r>
+        <w:rPr>
+          <w:rFonts w:ascii="Times New Roman" w:hAnsi="Times New Roman" w:cs="Times New Roman"/>
+          <w:sz w:val="24"/>
+          <w:szCs w:val="24"/>
+        </w:rPr>
+        <w:t xml:space="preserve">, </w:t>
+      </w:r>
+      <w:proofErr w:type="spellStart"/>
+      <w:r>
+        <w:rPr>
+          <w:rFonts w:ascii="Times New Roman" w:hAnsi="Times New Roman" w:cs="Times New Roman"/>
+          <w:sz w:val="24"/>
+          <w:szCs w:val="24"/>
+        </w:rPr>
+        <w:t>Corsi</w:t>
+      </w:r>
+      <w:proofErr w:type="spellEnd"/>
+      <w:r>
+        <w:rPr>
+          <w:rFonts w:ascii="Times New Roman" w:hAnsi="Times New Roman" w:cs="Times New Roman"/>
+          <w:sz w:val="24"/>
+          <w:szCs w:val="24"/>
+        </w:rPr>
+        <w:t xml:space="preserve"> &amp; Quester</w:t>
+      </w:r>
+      <w:r>
+        <w:rPr>
+          <w:rFonts w:ascii="Times New Roman" w:hAnsi="Times New Roman" w:cs="Times New Roman"/>
+          <w:sz w:val="24"/>
+          <w:szCs w:val="24"/>
+        </w:rPr>
+        <w:t xml:space="preserve"> </w:t>
+      </w:r>
+      <w:r>
+        <w:rPr>
+          <w:rFonts w:ascii="Times New Roman" w:hAnsi="Times New Roman" w:cs="Times New Roman"/>
+          <w:sz w:val="24"/>
+          <w:szCs w:val="24"/>
+        </w:rPr>
+        <w:t xml:space="preserve">(2016) </w:t>
+      </w:r>
+      <w:r>
+        <w:rPr>
+          <w:rFonts w:ascii="Times New Roman" w:hAnsi="Times New Roman" w:cs="Times New Roman"/>
+          <w:sz w:val="24"/>
+          <w:szCs w:val="24"/>
+        </w:rPr>
+        <w:t>show</w:t>
+      </w:r>
+      <w:r>
+        <w:rPr>
+          <w:rFonts w:ascii="Times New Roman" w:hAnsi="Times New Roman" w:cs="Times New Roman"/>
+          <w:sz w:val="24"/>
+          <w:szCs w:val="24"/>
+        </w:rPr>
+        <w:t xml:space="preserve"> that advertising messages typical of an event </w:t>
+      </w:r>
+      <w:r>
+        <w:rPr>
+          <w:rFonts w:ascii="Times New Roman" w:hAnsi="Times New Roman" w:cs="Times New Roman"/>
+          <w:sz w:val="24"/>
+          <w:szCs w:val="24"/>
+        </w:rPr>
+        <w:t>are</w:t>
+      </w:r>
+      <w:r>
+        <w:rPr>
+          <w:rFonts w:ascii="Times New Roman" w:hAnsi="Times New Roman" w:cs="Times New Roman"/>
+          <w:sz w:val="24"/>
+          <w:szCs w:val="24"/>
+        </w:rPr>
+        <w:t xml:space="preserve"> effective in transferring associations of an event to a brand. </w:t>
       </w:r>
     </w:p>
     <w:p>
       <w:pPr>
-        <w:spacing w:line="480" w:lineRule="auto"/>
+        <w:spacing w:after="0" w:line="480" w:lineRule="auto"/>
         <w:contextualSpacing/>
         <w:rPr>
-          <w:rFonts w:ascii="Times New Roman" w:hAnsi="Times New Roman" w:cs="Times New Roman"/>
-          <w:sz w:val="24"/>
-          <w:szCs w:val="24"/>
-          <w:shd w:val="clear" w:color="auto" w:fill="FFFFFF"/>
-        </w:rPr>
-      </w:pPr>
-      <w:r>
-        <w:rPr>
-          <w:rFonts w:ascii="Times New Roman" w:hAnsi="Times New Roman" w:cs="Times New Roman"/>
-          <w:sz w:val="24"/>
-          <w:szCs w:val="24"/>
-          <w:shd w:val="clear" w:color="auto" w:fill="FFFFFF"/>
-        </w:rPr>
-        <w:t xml:space="preserve"> </w:t>
-      </w:r>
-      <w:r>
-        <w:rPr>
-          <w:rFonts w:ascii="Times New Roman" w:hAnsi="Times New Roman" w:cs="Times New Roman"/>
-          <w:sz w:val="24"/>
-          <w:szCs w:val="24"/>
-          <w:shd w:val="clear" w:color="auto" w:fill="FFFFFF"/>
+          <w:rFonts w:ascii="Times New Roman" w:eastAsia="Times New Roman" w:hAnsi="Times New Roman" w:cs="Times New Roman"/>
+          <w:b/>
+          <w:bCs/>
+          <w:sz w:val="24"/>
+          <w:szCs w:val="24"/>
+        </w:rPr>
+      </w:pPr>
+      <w:r>
+        <w:rPr>
+          <w:rFonts w:ascii="Times New Roman" w:eastAsia="Times New Roman" w:hAnsi="Times New Roman" w:cs="Times New Roman"/>
+          <w:b/>
+          <w:bCs/>
+          <w:sz w:val="24"/>
+          <w:szCs w:val="24"/>
+        </w:rPr>
+        <w:t>Preliminary Results</w:t>
+      </w:r>
+      <w:r>
+        <w:rPr>
+          <w:rFonts w:ascii="Times New Roman" w:eastAsia="Times New Roman" w:hAnsi="Times New Roman" w:cs="Times New Roman"/>
+          <w:b/>
+          <w:bCs/>
+          <w:sz w:val="24"/>
+          <w:szCs w:val="24"/>
         </w:rPr>
         <w:tab/>
-      </w:r>
-      <w:bookmarkStart w:id="0" w:name="_GoBack"/>
-      <w:bookmarkEnd w:id="0"/>
-      <w:r>
-        <w:rPr>
-          <w:rFonts w:ascii="Times New Roman" w:hAnsi="Times New Roman" w:cs="Times New Roman"/>
-          <w:sz w:val="24"/>
-          <w:szCs w:val="24"/>
-        </w:rPr>
-        <w:t xml:space="preserve"> </w:t>
-      </w:r>
-      <w:r>
-        <w:rPr>
-          <w:rFonts w:ascii="Times New Roman" w:hAnsi="Times New Roman" w:cs="Times New Roman"/>
-          <w:sz w:val="24"/>
-          <w:szCs w:val="24"/>
-        </w:rPr>
-        <w:t>“</w:t>
-      </w:r>
-      <w:r>
-        <w:rPr>
-          <w:rFonts w:ascii="Times New Roman" w:hAnsi="Times New Roman" w:cs="Times New Roman"/>
-          <w:sz w:val="24"/>
-          <w:szCs w:val="24"/>
-        </w:rPr>
-        <w:t xml:space="preserve">I want to buy more because </w:t>
-      </w:r>
-      <w:r>
-        <w:rPr>
-          <w:rFonts w:ascii="Times New Roman" w:hAnsi="Times New Roman" w:cs="Times New Roman"/>
-          <w:sz w:val="24"/>
-          <w:szCs w:val="24"/>
-        </w:rPr>
-        <w:t>I</w:t>
-      </w:r>
-      <w:r>
-        <w:rPr>
-          <w:rFonts w:ascii="Times New Roman" w:hAnsi="Times New Roman" w:cs="Times New Roman"/>
-          <w:sz w:val="24"/>
-          <w:szCs w:val="24"/>
-        </w:rPr>
-        <w:t xml:space="preserve"> feel good: The effect of sport-induced emotion on sponsorship</w:t>
-      </w:r>
-      <w:r>
-        <w:rPr>
-          <w:rFonts w:ascii="Times New Roman" w:hAnsi="Times New Roman" w:cs="Times New Roman"/>
-          <w:sz w:val="24"/>
-          <w:szCs w:val="24"/>
-        </w:rPr>
-        <w:t>” (2013)</w:t>
-      </w:r>
-      <w:r>
-        <w:rPr>
-          <w:rFonts w:ascii="Times New Roman" w:hAnsi="Times New Roman" w:cs="Times New Roman"/>
-          <w:sz w:val="24"/>
-          <w:szCs w:val="24"/>
-        </w:rPr>
-        <w:t xml:space="preserve"> </w:t>
-      </w:r>
-      <w:r>
-        <w:rPr>
-          <w:rFonts w:ascii="Times New Roman" w:hAnsi="Times New Roman" w:cs="Times New Roman"/>
-          <w:sz w:val="24"/>
-          <w:szCs w:val="24"/>
-          <w:shd w:val="clear" w:color="auto" w:fill="FFFFFF"/>
-        </w:rPr>
-        <w:t>d</w:t>
-      </w:r>
-      <w:r>
-        <w:rPr>
-          <w:rFonts w:ascii="Times New Roman" w:hAnsi="Times New Roman" w:cs="Times New Roman"/>
-          <w:sz w:val="24"/>
-          <w:szCs w:val="24"/>
-        </w:rPr>
-        <w:t>escribes the impact of emotion-lifting on spectators of sporting events, and how it can influence their decisions whether or not to purchase me</w:t>
-      </w:r>
-      <w:r>
-        <w:rPr>
-          <w:rFonts w:ascii="Times New Roman" w:hAnsi="Times New Roman" w:cs="Times New Roman"/>
-          <w:sz w:val="24"/>
-          <w:szCs w:val="24"/>
-        </w:rPr>
-        <w:t xml:space="preserve">rchandise, finding that even negative emotions induced by sports (such as a team loss) can be leveraged to generate purchases. </w:t>
       </w:r>
     </w:p>
     <w:p>
       <w:pPr>
         <w:spacing w:after="0" w:line="480" w:lineRule="auto"/>
+        <w:ind w:firstLine="720"/>
         <w:contextualSpacing/>
         <w:rPr>
           <w:rFonts w:ascii="Times New Roman" w:eastAsia="Times New Roman" w:hAnsi="Times New Roman" w:cs="Times New Roman"/>
-          <w:b/>
-          <w:bCs/>
-          <w:sz w:val="24"/>
-          <w:szCs w:val="24"/>
-        </w:rPr>
-      </w:pPr>
-      <w:r>
-        <w:rPr>
-          <w:rFonts w:ascii="Times New Roman" w:eastAsia="Times New Roman" w:hAnsi="Times New Roman" w:cs="Times New Roman"/>
-          <w:b/>
-          <w:bCs/>
-          <w:sz w:val="24"/>
-          <w:szCs w:val="24"/>
-        </w:rPr>
-        <w:t xml:space="preserve">Methods </w:t>
-      </w:r>
-      <w:r>
-        <w:rPr>
-          <w:rFonts w:ascii="Times New Roman" w:eastAsia="Times New Roman" w:hAnsi="Times New Roman" w:cs="Times New Roman"/>
-          <w:b/>
-          <w:bCs/>
-          <w:sz w:val="24"/>
-          <w:szCs w:val="24"/>
-        </w:rPr>
-        <w:t>/ Preliminary Results</w:t>
+          <w:bCs/>
+          <w:sz w:val="24"/>
+          <w:szCs w:val="24"/>
+        </w:rPr>
+      </w:pPr>
+      <w:r>
+        <w:rPr>
+          <w:rFonts w:ascii="Times New Roman" w:eastAsia="Times New Roman" w:hAnsi="Times New Roman" w:cs="Times New Roman"/>
+          <w:bCs/>
+          <w:sz w:val="24"/>
+          <w:szCs w:val="24"/>
+        </w:rPr>
+        <w:t>Figure 1</w:t>
+      </w:r>
+      <w:r>
+        <w:rPr>
+          <w:rFonts w:ascii="Times New Roman" w:eastAsia="Times New Roman" w:hAnsi="Times New Roman" w:cs="Times New Roman"/>
+          <w:bCs/>
+          <w:sz w:val="24"/>
+          <w:szCs w:val="24"/>
+        </w:rPr>
+        <w:t xml:space="preserve"> show</w:t>
+      </w:r>
+      <w:r>
+        <w:rPr>
+          <w:rFonts w:ascii="Times New Roman" w:eastAsia="Times New Roman" w:hAnsi="Times New Roman" w:cs="Times New Roman"/>
+          <w:bCs/>
+          <w:sz w:val="24"/>
+          <w:szCs w:val="24"/>
+        </w:rPr>
+        <w:t>s</w:t>
+      </w:r>
+      <w:r>
+        <w:rPr>
+          <w:rFonts w:ascii="Times New Roman" w:eastAsia="Times New Roman" w:hAnsi="Times New Roman" w:cs="Times New Roman"/>
+          <w:bCs/>
+          <w:sz w:val="24"/>
+          <w:szCs w:val="24"/>
+        </w:rPr>
+        <w:t xml:space="preserve"> a sharp decline in the number of </w:t>
+      </w:r>
+      <w:r>
+        <w:rPr>
+          <w:rFonts w:ascii="Times New Roman" w:eastAsia="Times New Roman" w:hAnsi="Times New Roman" w:cs="Times New Roman"/>
+          <w:bCs/>
+          <w:sz w:val="24"/>
+          <w:szCs w:val="24"/>
+        </w:rPr>
+        <w:t>O</w:t>
+      </w:r>
+      <w:r>
+        <w:rPr>
+          <w:rFonts w:ascii="Times New Roman" w:eastAsia="Times New Roman" w:hAnsi="Times New Roman" w:cs="Times New Roman"/>
+          <w:bCs/>
+          <w:sz w:val="24"/>
+          <w:szCs w:val="24"/>
+        </w:rPr>
+        <w:t>ly</w:t>
+      </w:r>
+      <w:r>
+        <w:rPr>
+          <w:rFonts w:ascii="Times New Roman" w:eastAsia="Times New Roman" w:hAnsi="Times New Roman" w:cs="Times New Roman"/>
+          <w:bCs/>
+          <w:sz w:val="24"/>
+          <w:szCs w:val="24"/>
+        </w:rPr>
+        <w:t>m</w:t>
+      </w:r>
+      <w:r>
+        <w:rPr>
+          <w:rFonts w:ascii="Times New Roman" w:eastAsia="Times New Roman" w:hAnsi="Times New Roman" w:cs="Times New Roman"/>
+          <w:bCs/>
+          <w:sz w:val="24"/>
+          <w:szCs w:val="24"/>
+        </w:rPr>
+        <w:t>p</w:t>
+      </w:r>
+      <w:r>
+        <w:rPr>
+          <w:rFonts w:ascii="Times New Roman" w:eastAsia="Times New Roman" w:hAnsi="Times New Roman" w:cs="Times New Roman"/>
+          <w:bCs/>
+          <w:sz w:val="24"/>
+          <w:szCs w:val="24"/>
+        </w:rPr>
+        <w:t xml:space="preserve">ic </w:t>
+      </w:r>
+      <w:r>
+        <w:rPr>
+          <w:rFonts w:ascii="Times New Roman" w:eastAsia="Times New Roman" w:hAnsi="Times New Roman" w:cs="Times New Roman"/>
+          <w:bCs/>
+          <w:sz w:val="24"/>
+          <w:szCs w:val="24"/>
+        </w:rPr>
+        <w:t xml:space="preserve">athletes </w:t>
+      </w:r>
+      <w:r>
+        <w:rPr>
+          <w:rFonts w:ascii="Times New Roman" w:eastAsia="Times New Roman" w:hAnsi="Times New Roman" w:cs="Times New Roman"/>
+          <w:bCs/>
+          <w:sz w:val="24"/>
+          <w:szCs w:val="24"/>
+        </w:rPr>
+        <w:t>under age</w:t>
+      </w:r>
+      <w:r>
+        <w:rPr>
+          <w:rFonts w:ascii="Times New Roman" w:eastAsia="Times New Roman" w:hAnsi="Times New Roman" w:cs="Times New Roman"/>
+          <w:bCs/>
+          <w:sz w:val="24"/>
+          <w:szCs w:val="24"/>
+        </w:rPr>
+        <w:t xml:space="preserve"> 19</w:t>
+      </w:r>
+      <w:r>
+        <w:rPr>
+          <w:rFonts w:ascii="Times New Roman" w:eastAsia="Times New Roman" w:hAnsi="Times New Roman" w:cs="Times New Roman"/>
+          <w:bCs/>
+          <w:sz w:val="24"/>
+          <w:szCs w:val="24"/>
+        </w:rPr>
+        <w:t xml:space="preserve">, particularly during the </w:t>
+      </w:r>
+      <w:proofErr w:type="gramStart"/>
+      <w:r>
+        <w:rPr>
+          <w:rFonts w:ascii="Times New Roman" w:eastAsia="Times New Roman" w:hAnsi="Times New Roman" w:cs="Times New Roman"/>
+          <w:bCs/>
+          <w:sz w:val="24"/>
+          <w:szCs w:val="24"/>
+        </w:rPr>
+        <w:t>Winter</w:t>
+      </w:r>
+      <w:proofErr w:type="gramEnd"/>
+      <w:r>
+        <w:rPr>
+          <w:rFonts w:ascii="Times New Roman" w:eastAsia="Times New Roman" w:hAnsi="Times New Roman" w:cs="Times New Roman"/>
+          <w:bCs/>
+          <w:sz w:val="24"/>
+          <w:szCs w:val="24"/>
+        </w:rPr>
+        <w:t xml:space="preserve"> games</w:t>
+      </w:r>
+      <w:r>
+        <w:rPr>
+          <w:rFonts w:ascii="Times New Roman" w:eastAsia="Times New Roman" w:hAnsi="Times New Roman" w:cs="Times New Roman"/>
+          <w:bCs/>
+          <w:sz w:val="24"/>
+          <w:szCs w:val="24"/>
+        </w:rPr>
+        <w:t xml:space="preserve">. </w:t>
+      </w:r>
+      <w:r>
+        <w:rPr>
+          <w:rFonts w:ascii="Times New Roman" w:eastAsia="Times New Roman" w:hAnsi="Times New Roman" w:cs="Times New Roman"/>
+          <w:bCs/>
+          <w:sz w:val="24"/>
+          <w:szCs w:val="24"/>
+        </w:rPr>
+        <w:t xml:space="preserve">Sponsorships </w:t>
+      </w:r>
+      <w:r>
+        <w:rPr>
+          <w:rFonts w:ascii="Times New Roman" w:eastAsia="Times New Roman" w:hAnsi="Times New Roman" w:cs="Times New Roman"/>
+          <w:bCs/>
+          <w:sz w:val="24"/>
+          <w:szCs w:val="24"/>
+        </w:rPr>
+        <w:t>for this demographic</w:t>
+      </w:r>
+      <w:r>
+        <w:rPr>
+          <w:rFonts w:ascii="Times New Roman" w:eastAsia="Times New Roman" w:hAnsi="Times New Roman" w:cs="Times New Roman"/>
+          <w:bCs/>
+          <w:sz w:val="24"/>
+          <w:szCs w:val="24"/>
+        </w:rPr>
+        <w:t xml:space="preserve"> will </w:t>
+      </w:r>
+      <w:r>
+        <w:rPr>
+          <w:rFonts w:ascii="Times New Roman" w:eastAsia="Times New Roman" w:hAnsi="Times New Roman" w:cs="Times New Roman"/>
+          <w:bCs/>
+          <w:sz w:val="24"/>
+          <w:szCs w:val="24"/>
+        </w:rPr>
+        <w:t>en</w:t>
+      </w:r>
+      <w:r>
+        <w:rPr>
+          <w:rFonts w:ascii="Times New Roman" w:eastAsia="Times New Roman" w:hAnsi="Times New Roman" w:cs="Times New Roman"/>
+          <w:bCs/>
+          <w:sz w:val="24"/>
+          <w:szCs w:val="24"/>
+        </w:rPr>
+        <w:t>sure that athletes are provided with resources</w:t>
+      </w:r>
+      <w:r>
+        <w:rPr>
+          <w:rFonts w:ascii="Times New Roman" w:eastAsia="Times New Roman" w:hAnsi="Times New Roman" w:cs="Times New Roman"/>
+          <w:bCs/>
+          <w:sz w:val="24"/>
+          <w:szCs w:val="24"/>
+        </w:rPr>
+        <w:t xml:space="preserve">, </w:t>
+      </w:r>
+      <w:r>
+        <w:rPr>
+          <w:rFonts w:ascii="Times New Roman" w:eastAsia="Times New Roman" w:hAnsi="Times New Roman" w:cs="Times New Roman"/>
+          <w:bCs/>
+          <w:sz w:val="24"/>
+          <w:szCs w:val="24"/>
+        </w:rPr>
+        <w:t xml:space="preserve">likely </w:t>
+      </w:r>
+      <w:r>
+        <w:rPr>
+          <w:rFonts w:ascii="Times New Roman" w:eastAsia="Times New Roman" w:hAnsi="Times New Roman" w:cs="Times New Roman"/>
+          <w:bCs/>
+          <w:sz w:val="24"/>
+          <w:szCs w:val="24"/>
+        </w:rPr>
+        <w:t>increasing</w:t>
+      </w:r>
+      <w:r>
+        <w:rPr>
+          <w:rFonts w:ascii="Times New Roman" w:eastAsia="Times New Roman" w:hAnsi="Times New Roman" w:cs="Times New Roman"/>
+          <w:bCs/>
+          <w:sz w:val="24"/>
+          <w:szCs w:val="24"/>
+        </w:rPr>
+        <w:t xml:space="preserve"> numbers</w:t>
+      </w:r>
+      <w:r>
+        <w:rPr>
+          <w:rFonts w:ascii="Times New Roman" w:eastAsia="Times New Roman" w:hAnsi="Times New Roman" w:cs="Times New Roman"/>
+          <w:bCs/>
+          <w:sz w:val="24"/>
+          <w:szCs w:val="24"/>
+        </w:rPr>
+        <w:t xml:space="preserve"> of competitors</w:t>
+      </w:r>
+      <w:r>
+        <w:rPr>
+          <w:rFonts w:ascii="Times New Roman" w:eastAsia="Times New Roman" w:hAnsi="Times New Roman" w:cs="Times New Roman"/>
+          <w:bCs/>
+          <w:sz w:val="24"/>
+          <w:szCs w:val="24"/>
+        </w:rPr>
+        <w:t xml:space="preserve"> </w:t>
+      </w:r>
+      <w:r>
+        <w:rPr>
+          <w:rFonts w:ascii="Times New Roman" w:eastAsia="Times New Roman" w:hAnsi="Times New Roman" w:cs="Times New Roman"/>
+          <w:bCs/>
+          <w:sz w:val="24"/>
+          <w:szCs w:val="24"/>
+        </w:rPr>
+        <w:t>in this age group</w:t>
+      </w:r>
+      <w:r>
+        <w:rPr>
+          <w:rFonts w:ascii="Times New Roman" w:eastAsia="Times New Roman" w:hAnsi="Times New Roman" w:cs="Times New Roman"/>
+          <w:bCs/>
+          <w:sz w:val="24"/>
+          <w:szCs w:val="24"/>
+        </w:rPr>
+        <w:t xml:space="preserve"> </w:t>
+      </w:r>
+      <w:r>
+        <w:rPr>
+          <w:rFonts w:ascii="Times New Roman" w:eastAsia="Times New Roman" w:hAnsi="Times New Roman" w:cs="Times New Roman"/>
+          <w:bCs/>
+          <w:sz w:val="24"/>
+          <w:szCs w:val="24"/>
+        </w:rPr>
+        <w:t xml:space="preserve">and </w:t>
+      </w:r>
+      <w:r>
+        <w:rPr>
+          <w:rFonts w:ascii="Times New Roman" w:eastAsia="Times New Roman" w:hAnsi="Times New Roman" w:cs="Times New Roman"/>
+          <w:bCs/>
+          <w:sz w:val="24"/>
+          <w:szCs w:val="24"/>
+        </w:rPr>
+        <w:t>enhancing brand visibility</w:t>
+      </w:r>
+      <w:r>
+        <w:rPr>
+          <w:rFonts w:ascii="Times New Roman" w:eastAsia="Times New Roman" w:hAnsi="Times New Roman" w:cs="Times New Roman"/>
+          <w:bCs/>
+          <w:sz w:val="24"/>
+          <w:szCs w:val="24"/>
+        </w:rPr>
+        <w:t>. Also shown are the</w:t>
+      </w:r>
+      <w:r>
+        <w:rPr>
+          <w:rFonts w:ascii="Times New Roman" w:eastAsia="Times New Roman" w:hAnsi="Times New Roman" w:cs="Times New Roman"/>
+          <w:bCs/>
+          <w:sz w:val="24"/>
+          <w:szCs w:val="24"/>
+        </w:rPr>
+        <w:t xml:space="preserve"> gender demo</w:t>
+      </w:r>
+      <w:r>
+        <w:rPr>
+          <w:rFonts w:ascii="Times New Roman" w:eastAsia="Times New Roman" w:hAnsi="Times New Roman" w:cs="Times New Roman"/>
+          <w:bCs/>
+          <w:sz w:val="24"/>
+          <w:szCs w:val="24"/>
+        </w:rPr>
+        <w:t>graphics for athletes</w:t>
+      </w:r>
+      <w:r>
+        <w:rPr>
+          <w:rFonts w:ascii="Times New Roman" w:eastAsia="Times New Roman" w:hAnsi="Times New Roman" w:cs="Times New Roman"/>
+          <w:bCs/>
+          <w:sz w:val="24"/>
+          <w:szCs w:val="24"/>
+        </w:rPr>
+        <w:t xml:space="preserve"> under 19</w:t>
+      </w:r>
+      <w:r>
+        <w:rPr>
+          <w:rFonts w:ascii="Times New Roman" w:eastAsia="Times New Roman" w:hAnsi="Times New Roman" w:cs="Times New Roman"/>
+          <w:bCs/>
+          <w:sz w:val="24"/>
+          <w:szCs w:val="24"/>
+        </w:rPr>
+        <w:t xml:space="preserve">. While both groups </w:t>
+      </w:r>
+      <w:r>
+        <w:rPr>
+          <w:rFonts w:ascii="Times New Roman" w:eastAsia="Times New Roman" w:hAnsi="Times New Roman" w:cs="Times New Roman"/>
+          <w:bCs/>
+          <w:sz w:val="24"/>
+          <w:szCs w:val="24"/>
+        </w:rPr>
+        <w:t>will benefit from sponsorships,</w:t>
+      </w:r>
+      <w:r>
+        <w:rPr>
+          <w:rFonts w:ascii="Times New Roman" w:eastAsia="Times New Roman" w:hAnsi="Times New Roman" w:cs="Times New Roman"/>
+          <w:bCs/>
+          <w:sz w:val="24"/>
+          <w:szCs w:val="24"/>
+        </w:rPr>
+        <w:t xml:space="preserve"> </w:t>
+      </w:r>
+      <w:r>
+        <w:rPr>
+          <w:rFonts w:ascii="Times New Roman" w:eastAsia="Times New Roman" w:hAnsi="Times New Roman" w:cs="Times New Roman"/>
+          <w:bCs/>
+          <w:sz w:val="24"/>
+          <w:szCs w:val="24"/>
+        </w:rPr>
+        <w:t xml:space="preserve">investing </w:t>
+      </w:r>
+      <w:r>
+        <w:rPr>
+          <w:rFonts w:ascii="Times New Roman" w:eastAsia="Times New Roman" w:hAnsi="Times New Roman" w:cs="Times New Roman"/>
+          <w:bCs/>
+          <w:sz w:val="24"/>
+          <w:szCs w:val="24"/>
+        </w:rPr>
+        <w:t xml:space="preserve">more </w:t>
+      </w:r>
+      <w:r>
+        <w:rPr>
+          <w:rFonts w:ascii="Times New Roman" w:eastAsia="Times New Roman" w:hAnsi="Times New Roman" w:cs="Times New Roman"/>
+          <w:bCs/>
+          <w:sz w:val="24"/>
+          <w:szCs w:val="24"/>
+        </w:rPr>
+        <w:t>i</w:t>
+      </w:r>
+      <w:r>
+        <w:rPr>
+          <w:rFonts w:ascii="Times New Roman" w:eastAsia="Times New Roman" w:hAnsi="Times New Roman" w:cs="Times New Roman"/>
+          <w:bCs/>
+          <w:sz w:val="24"/>
+          <w:szCs w:val="24"/>
+        </w:rPr>
+        <w:t xml:space="preserve">n </w:t>
+      </w:r>
+      <w:r>
+        <w:rPr>
+          <w:rFonts w:ascii="Times New Roman" w:eastAsia="Times New Roman" w:hAnsi="Times New Roman" w:cs="Times New Roman"/>
+          <w:bCs/>
+          <w:sz w:val="24"/>
+          <w:szCs w:val="24"/>
+        </w:rPr>
+        <w:t xml:space="preserve">male athletes </w:t>
+      </w:r>
+      <w:r>
+        <w:rPr>
+          <w:rFonts w:ascii="Times New Roman" w:eastAsia="Times New Roman" w:hAnsi="Times New Roman" w:cs="Times New Roman"/>
+          <w:bCs/>
+          <w:sz w:val="24"/>
+          <w:szCs w:val="24"/>
+        </w:rPr>
+        <w:t xml:space="preserve">will </w:t>
+      </w:r>
+      <w:r>
+        <w:rPr>
+          <w:rFonts w:ascii="Times New Roman" w:eastAsia="Times New Roman" w:hAnsi="Times New Roman" w:cs="Times New Roman"/>
+          <w:bCs/>
+          <w:sz w:val="24"/>
+          <w:szCs w:val="24"/>
+        </w:rPr>
+        <w:t>likely increas</w:t>
+      </w:r>
+      <w:r>
+        <w:rPr>
+          <w:rFonts w:ascii="Times New Roman" w:eastAsia="Times New Roman" w:hAnsi="Times New Roman" w:cs="Times New Roman"/>
+          <w:bCs/>
+          <w:sz w:val="24"/>
+          <w:szCs w:val="24"/>
+        </w:rPr>
+        <w:t xml:space="preserve">e </w:t>
+      </w:r>
+      <w:r>
+        <w:rPr>
+          <w:rFonts w:ascii="Times New Roman" w:eastAsia="Times New Roman" w:hAnsi="Times New Roman" w:cs="Times New Roman"/>
+          <w:bCs/>
+          <w:sz w:val="24"/>
+          <w:szCs w:val="24"/>
+        </w:rPr>
+        <w:lastRenderedPageBreak/>
+        <w:t xml:space="preserve">numbers of male participants in future </w:t>
+      </w:r>
+      <w:r>
+        <w:rPr>
+          <w:rFonts w:ascii="Times New Roman" w:eastAsia="Times New Roman" w:hAnsi="Times New Roman" w:cs="Times New Roman"/>
+          <w:bCs/>
+          <w:sz w:val="24"/>
+          <w:szCs w:val="24"/>
+        </w:rPr>
+        <w:t>Olympics</w:t>
+      </w:r>
+      <w:r>
+        <w:rPr>
+          <w:rFonts w:ascii="Times New Roman" w:eastAsia="Times New Roman" w:hAnsi="Times New Roman" w:cs="Times New Roman"/>
+          <w:bCs/>
+          <w:sz w:val="24"/>
+          <w:szCs w:val="24"/>
+        </w:rPr>
+        <w:t xml:space="preserve">, </w:t>
+      </w:r>
+      <w:r>
+        <w:rPr>
+          <w:rFonts w:ascii="Times New Roman" w:eastAsia="Times New Roman" w:hAnsi="Times New Roman" w:cs="Times New Roman"/>
+          <w:bCs/>
+          <w:sz w:val="24"/>
+          <w:szCs w:val="24"/>
+        </w:rPr>
+        <w:t>similarly enhancing</w:t>
+      </w:r>
+      <w:r>
+        <w:rPr>
+          <w:rFonts w:ascii="Times New Roman" w:eastAsia="Times New Roman" w:hAnsi="Times New Roman" w:cs="Times New Roman"/>
+          <w:bCs/>
+          <w:sz w:val="24"/>
+          <w:szCs w:val="24"/>
+        </w:rPr>
+        <w:t xml:space="preserve"> </w:t>
+      </w:r>
+      <w:r>
+        <w:rPr>
+          <w:rFonts w:ascii="Times New Roman" w:eastAsia="Times New Roman" w:hAnsi="Times New Roman" w:cs="Times New Roman"/>
+          <w:bCs/>
+          <w:sz w:val="24"/>
+          <w:szCs w:val="24"/>
+        </w:rPr>
+        <w:t>brand visibility.</w:t>
+      </w:r>
+      <w:r>
+        <w:rPr>
+          <w:rFonts w:ascii="Times New Roman" w:eastAsia="Times New Roman" w:hAnsi="Times New Roman" w:cs="Times New Roman"/>
+          <w:bCs/>
+          <w:sz w:val="24"/>
+          <w:szCs w:val="24"/>
+        </w:rPr>
+        <w:t xml:space="preserve"> </w:t>
+      </w:r>
+      <w:r>
+        <w:rPr>
+          <w:rFonts w:ascii="Times New Roman" w:eastAsia="Times New Roman" w:hAnsi="Times New Roman" w:cs="Times New Roman"/>
+          <w:bCs/>
+          <w:sz w:val="24"/>
+          <w:szCs w:val="24"/>
+        </w:rPr>
+        <w:t xml:space="preserve">Focusing on under-represented groups will minimize the cost of sponsorships to the company </w:t>
+      </w:r>
+      <w:r>
+        <w:rPr>
+          <w:rFonts w:ascii="Times New Roman" w:eastAsia="Times New Roman" w:hAnsi="Times New Roman" w:cs="Times New Roman"/>
+          <w:sz w:val="24"/>
+          <w:szCs w:val="24"/>
+        </w:rPr>
+        <w:t>(</w:t>
+      </w:r>
+      <w:r>
+        <w:rPr>
+          <w:rFonts w:ascii="Times New Roman" w:hAnsi="Times New Roman" w:cs="Times New Roman"/>
+          <w:sz w:val="24"/>
+          <w:szCs w:val="24"/>
+          <w:shd w:val="clear" w:color="auto" w:fill="FFFFFF"/>
+        </w:rPr>
+        <w:t>Jensen</w:t>
+      </w:r>
+      <w:r>
+        <w:rPr>
+          <w:rFonts w:ascii="Times New Roman" w:hAnsi="Times New Roman" w:cs="Times New Roman"/>
+          <w:sz w:val="24"/>
+          <w:szCs w:val="24"/>
+          <w:shd w:val="clear" w:color="auto" w:fill="FFFFFF"/>
+        </w:rPr>
+        <w:t>, et al.</w:t>
+      </w:r>
+      <w:r>
+        <w:rPr>
+          <w:rFonts w:ascii="Times New Roman" w:hAnsi="Times New Roman" w:cs="Times New Roman"/>
+          <w:sz w:val="24"/>
+          <w:szCs w:val="24"/>
+          <w:shd w:val="clear" w:color="auto" w:fill="FFFFFF"/>
+        </w:rPr>
+        <w:t xml:space="preserve">, </w:t>
+      </w:r>
+      <w:r>
+        <w:rPr>
+          <w:rFonts w:ascii="Times New Roman" w:hAnsi="Times New Roman" w:cs="Times New Roman"/>
+          <w:sz w:val="24"/>
+          <w:szCs w:val="24"/>
+          <w:shd w:val="clear" w:color="auto" w:fill="FFFFFF"/>
+        </w:rPr>
+        <w:t>2016 p. 289-90)</w:t>
+      </w:r>
+      <w:r>
+        <w:rPr>
+          <w:rFonts w:ascii="Times New Roman" w:hAnsi="Times New Roman" w:cs="Times New Roman"/>
+          <w:sz w:val="24"/>
+          <w:szCs w:val="24"/>
+          <w:shd w:val="clear" w:color="auto" w:fill="FFFFFF"/>
+        </w:rPr>
+        <w:t xml:space="preserve">, </w:t>
+      </w:r>
+      <w:r>
+        <w:rPr>
+          <w:rFonts w:ascii="Times New Roman" w:hAnsi="Times New Roman" w:cs="Times New Roman"/>
+          <w:sz w:val="24"/>
+          <w:szCs w:val="24"/>
+          <w:shd w:val="clear" w:color="auto" w:fill="FFFFFF"/>
+        </w:rPr>
+        <w:t xml:space="preserve">in turn creating greater ROI, </w:t>
+      </w:r>
+      <w:r>
+        <w:rPr>
+          <w:rFonts w:ascii="Times New Roman" w:hAnsi="Times New Roman" w:cs="Times New Roman"/>
+          <w:sz w:val="24"/>
+          <w:szCs w:val="24"/>
+          <w:shd w:val="clear" w:color="auto" w:fill="FFFFFF"/>
+        </w:rPr>
+        <w:t xml:space="preserve">but </w:t>
+      </w:r>
+      <w:r>
+        <w:rPr>
+          <w:rFonts w:ascii="Times New Roman" w:hAnsi="Times New Roman" w:cs="Times New Roman"/>
+          <w:sz w:val="24"/>
+          <w:szCs w:val="24"/>
+          <w:shd w:val="clear" w:color="auto" w:fill="FFFFFF"/>
+        </w:rPr>
+        <w:t xml:space="preserve">not negatively </w:t>
+      </w:r>
+      <w:r>
+        <w:rPr>
+          <w:rFonts w:ascii="Times New Roman" w:hAnsi="Times New Roman" w:cs="Times New Roman"/>
+          <w:sz w:val="24"/>
+          <w:szCs w:val="24"/>
+          <w:shd w:val="clear" w:color="auto" w:fill="FFFFFF"/>
+        </w:rPr>
+        <w:t>impact</w:t>
+      </w:r>
+      <w:r>
+        <w:rPr>
+          <w:rFonts w:ascii="Times New Roman" w:hAnsi="Times New Roman" w:cs="Times New Roman"/>
+          <w:sz w:val="24"/>
+          <w:szCs w:val="24"/>
+          <w:shd w:val="clear" w:color="auto" w:fill="FFFFFF"/>
+        </w:rPr>
+        <w:t xml:space="preserve"> branding</w:t>
+      </w:r>
+      <w:r>
+        <w:rPr>
+          <w:rFonts w:ascii="Times New Roman" w:hAnsi="Times New Roman" w:cs="Times New Roman"/>
+          <w:sz w:val="24"/>
+          <w:szCs w:val="24"/>
+          <w:shd w:val="clear" w:color="auto" w:fill="FFFFFF"/>
+        </w:rPr>
+        <w:t xml:space="preserve"> </w:t>
+      </w:r>
+      <w:r>
+        <w:rPr>
+          <w:rFonts w:ascii="Times New Roman" w:hAnsi="Times New Roman" w:cs="Times New Roman"/>
+          <w:sz w:val="24"/>
+          <w:szCs w:val="24"/>
+          <w:shd w:val="clear" w:color="auto" w:fill="FFFFFF"/>
+        </w:rPr>
+        <w:t>if</w:t>
+      </w:r>
+      <w:r>
+        <w:rPr>
+          <w:rFonts w:ascii="Times New Roman" w:hAnsi="Times New Roman" w:cs="Times New Roman"/>
+          <w:sz w:val="24"/>
+          <w:szCs w:val="24"/>
+          <w:shd w:val="clear" w:color="auto" w:fill="FFFFFF"/>
+        </w:rPr>
+        <w:t xml:space="preserve"> emotion-lifting tactics are employed</w:t>
+      </w:r>
+      <w:r>
+        <w:rPr>
+          <w:rFonts w:ascii="Times New Roman" w:hAnsi="Times New Roman" w:cs="Times New Roman"/>
+          <w:sz w:val="24"/>
+          <w:szCs w:val="24"/>
+          <w:shd w:val="clear" w:color="auto" w:fill="FFFFFF"/>
+        </w:rPr>
+        <w:t xml:space="preserve"> </w:t>
+      </w:r>
+      <w:r>
+        <w:rPr>
+          <w:rFonts w:ascii="Times New Roman" w:hAnsi="Times New Roman" w:cs="Times New Roman"/>
+          <w:sz w:val="24"/>
+          <w:szCs w:val="24"/>
+          <w:shd w:val="clear" w:color="auto" w:fill="FFFFFF"/>
+        </w:rPr>
+        <w:t>(</w:t>
+      </w:r>
+      <w:r>
+        <w:rPr>
+          <w:rFonts w:ascii="Times New Roman" w:hAnsi="Times New Roman" w:cs="Times New Roman"/>
+          <w:sz w:val="24"/>
+          <w:szCs w:val="24"/>
+        </w:rPr>
+        <w:t>Wang &amp;</w:t>
+      </w:r>
+      <w:r>
+        <w:rPr>
+          <w:rFonts w:ascii="Times New Roman" w:hAnsi="Times New Roman" w:cs="Times New Roman"/>
+          <w:sz w:val="24"/>
+          <w:szCs w:val="24"/>
+        </w:rPr>
+        <w:t xml:space="preserve"> </w:t>
+      </w:r>
+      <w:proofErr w:type="spellStart"/>
+      <w:r>
+        <w:rPr>
+          <w:rFonts w:ascii="Times New Roman" w:hAnsi="Times New Roman" w:cs="Times New Roman"/>
+          <w:sz w:val="24"/>
+          <w:szCs w:val="24"/>
+        </w:rPr>
+        <w:t>Kaplanidou</w:t>
+      </w:r>
+      <w:proofErr w:type="spellEnd"/>
+      <w:r>
+        <w:rPr>
+          <w:rFonts w:ascii="Times New Roman" w:hAnsi="Times New Roman" w:cs="Times New Roman"/>
+          <w:sz w:val="24"/>
+          <w:szCs w:val="24"/>
+        </w:rPr>
+        <w:t xml:space="preserve">, </w:t>
+      </w:r>
+      <w:r>
+        <w:rPr>
+          <w:rFonts w:ascii="Times New Roman" w:hAnsi="Times New Roman" w:cs="Times New Roman"/>
+          <w:sz w:val="24"/>
+          <w:szCs w:val="24"/>
+        </w:rPr>
+        <w:t>2013</w:t>
+      </w:r>
+      <w:r>
+        <w:rPr>
+          <w:rFonts w:ascii="Times New Roman" w:hAnsi="Times New Roman" w:cs="Times New Roman"/>
+          <w:sz w:val="24"/>
+          <w:szCs w:val="24"/>
+        </w:rPr>
+        <w:t xml:space="preserve">, p. </w:t>
+      </w:r>
+      <w:r>
+        <w:rPr>
+          <w:rFonts w:ascii="Times New Roman" w:hAnsi="Times New Roman" w:cs="Times New Roman"/>
+          <w:sz w:val="24"/>
+          <w:szCs w:val="24"/>
+        </w:rPr>
+        <w:t>9</w:t>
+      </w:r>
+      <w:r>
+        <w:rPr>
+          <w:rFonts w:ascii="Times New Roman" w:hAnsi="Times New Roman" w:cs="Times New Roman"/>
+          <w:sz w:val="24"/>
+          <w:szCs w:val="24"/>
+        </w:rPr>
+        <w:t>)</w:t>
+      </w:r>
+      <w:r>
+        <w:rPr>
+          <w:rFonts w:ascii="Times New Roman" w:hAnsi="Times New Roman" w:cs="Times New Roman"/>
+          <w:sz w:val="24"/>
+          <w:szCs w:val="24"/>
+        </w:rPr>
+        <w:t xml:space="preserve">. </w:t>
       </w:r>
     </w:p>
     <w:p>
       <w:pPr>
+        <w:spacing w:after="0" w:line="480" w:lineRule="auto"/>
+        <w:contextualSpacing/>
+        <w:rPr>
+          <w:noProof/>
+        </w:rPr>
+      </w:pPr>
+      <w:r>
+        <w:rPr>
+          <w:noProof/>
+        </w:rPr>
+        <w:t xml:space="preserve"> </w:t>
+      </w:r>
+      <w:r>
+        <w:rPr>
+          <w:noProof/>
+        </w:rPr>
+        <w:drawing>
+          <wp:inline distT="0" distB="0" distL="0" distR="0" wp14:anchorId="2B697217" wp14:editId="53DB6046">
+            <wp:extent cx="3536830" cy="2779410"/>
+            <wp:effectExtent l="0" t="0" r="6985" b="1905"/>
+            <wp:docPr id="2" name="Picture 2"/>
+            <wp:cNvGraphicFramePr>
+              <a:graphicFrameLocks xmlns:a="http://schemas.openxmlformats.org/drawingml/2006/main" noChangeAspect="1"/>
+            </wp:cNvGraphicFramePr>
+            <a:graphic xmlns:a="http://schemas.openxmlformats.org/drawingml/2006/main">
+              <a:graphicData uri="http://schemas.openxmlformats.org/drawingml/2006/picture">
+                <pic:pic xmlns:pic="http://schemas.openxmlformats.org/drawingml/2006/picture">
+                  <pic:nvPicPr>
+                    <pic:cNvPr id="2" name="Picture 2"/>
+                    <pic:cNvPicPr/>
+                  </pic:nvPicPr>
+                  <pic:blipFill>
+                    <a:blip r:embed="rId8">
+                      <a:extLst>
+                        <a:ext uri="{28A0092B-C50C-407E-A947-70E740481C1C}">
+                          <a14:useLocalDpi xmlns:a14="http://schemas.microsoft.com/office/drawing/2010/main" val="0"/>
+                        </a:ext>
+                      </a:extLst>
+                    </a:blip>
+                    <a:srcRect/>
+                    <a:stretch>
+                      <a:fillRect/>
+                    </a:stretch>
+                  </pic:blipFill>
+                  <pic:spPr bwMode="auto">
+                    <a:xfrm>
+                      <a:off x="0" y="0"/>
+                      <a:ext cx="3594211" cy="2824503"/>
+                    </a:xfrm>
+                    <a:prstGeom prst="rect">
+                      <a:avLst/>
+                    </a:prstGeom>
+                    <a:noFill/>
+                    <a:ln>
+                      <a:noFill/>
+                    </a:ln>
+                  </pic:spPr>
+                </pic:pic>
+              </a:graphicData>
+            </a:graphic>
+          </wp:inline>
+        </w:drawing>
+      </w:r>
+    </w:p>
+    <w:p>
+      <w:pPr>
+        <w:spacing w:after="0" w:line="480" w:lineRule="auto"/>
+        <w:contextualSpacing/>
+        <w:rPr>
+          <w:rFonts w:ascii="Times New Roman" w:eastAsia="Times New Roman" w:hAnsi="Times New Roman" w:cs="Times New Roman"/>
+          <w:bCs/>
+          <w:sz w:val="24"/>
+          <w:szCs w:val="24"/>
+          <w:highlight w:val="yellow"/>
+        </w:rPr>
+      </w:pPr>
+      <w:r>
+        <w:rPr>
+          <w:noProof/>
+        </w:rPr>
+        <w:t xml:space="preserve"> </w:t>
+      </w:r>
+      <w:r>
         <w:rPr>
           <w:rFonts w:ascii="Times New Roman" w:eastAsia="Times New Roman" w:hAnsi="Times New Roman" w:cs="Times New Roman"/>
           <w:b/>
-          <w:sz w:val="24"/>
-          <w:szCs w:val="24"/>
-        </w:rPr>
-      </w:pPr>
-      <w:r>
-        <w:rPr>
-          <w:rFonts w:ascii="Times New Roman" w:eastAsia="Times New Roman" w:hAnsi="Times New Roman" w:cs="Times New Roman"/>
-          <w:b/>
-          <w:sz w:val="24"/>
-          <w:szCs w:val="24"/>
-        </w:rPr>
-        <w:br w:type="page"/>
+          <w:bCs/>
+          <w:sz w:val="24"/>
+          <w:szCs w:val="24"/>
+        </w:rPr>
+        <w:t xml:space="preserve">Figure 1. </w:t>
+      </w:r>
+      <w:r>
+        <w:rPr>
+          <w:rFonts w:ascii="Times New Roman" w:eastAsia="Times New Roman" w:hAnsi="Times New Roman" w:cs="Times New Roman"/>
+          <w:bCs/>
+          <w:sz w:val="24"/>
+          <w:szCs w:val="24"/>
+        </w:rPr>
+        <w:t xml:space="preserve">Male &amp; female athletes in recent </w:t>
+      </w:r>
+      <w:proofErr w:type="gramStart"/>
+      <w:r>
+        <w:rPr>
+          <w:rFonts w:ascii="Times New Roman" w:eastAsia="Times New Roman" w:hAnsi="Times New Roman" w:cs="Times New Roman"/>
+          <w:bCs/>
+          <w:sz w:val="24"/>
+          <w:szCs w:val="24"/>
+        </w:rPr>
+        <w:t>Summer</w:t>
+      </w:r>
+      <w:proofErr w:type="gramEnd"/>
+      <w:r>
+        <w:rPr>
+          <w:rFonts w:ascii="Times New Roman" w:eastAsia="Times New Roman" w:hAnsi="Times New Roman" w:cs="Times New Roman"/>
+          <w:bCs/>
+          <w:sz w:val="24"/>
+          <w:szCs w:val="24"/>
+        </w:rPr>
+        <w:t xml:space="preserve"> and Winter Olympic Games </w:t>
       </w:r>
     </w:p>
     <w:tbl>
@@ -812,9 +1727,9 @@
         <w:tblLook w:val="04A0" w:firstRow="1" w:lastRow="0" w:firstColumn="1" w:lastColumn="0" w:noHBand="0" w:noVBand="1"/>
       </w:tblPr>
       <w:tblGrid>
-        <w:gridCol w:w="7192"/>
-        <w:gridCol w:w="747"/>
-        <w:gridCol w:w="1401"/>
+        <w:gridCol w:w="4746"/>
+        <w:gridCol w:w="940"/>
+        <w:gridCol w:w="2060"/>
       </w:tblGrid>
       <w:tr>
         <w:tc>
@@ -851,7 +1766,6 @@
                 <w:sz w:val="24"/>
                 <w:szCs w:val="24"/>
               </w:rPr>
-              <w:lastRenderedPageBreak/>
               <w:t xml:space="preserve">Project Plan: </w:t>
             </w:r>
             <w:r>
@@ -900,7 +1814,7 @@
                 <w:sz w:val="24"/>
                 <w:szCs w:val="24"/>
               </w:rPr>
-              <w:t>Date</w:t>
+              <w:t>Week</w:t>
             </w:r>
           </w:p>
         </w:tc>
@@ -938,7 +1852,7 @@
                 <w:sz w:val="24"/>
                 <w:szCs w:val="24"/>
               </w:rPr>
-              <w:t>Assignment</w:t>
+              <w:t>Responsible Party</w:t>
             </w:r>
           </w:p>
         </w:tc>
@@ -975,7 +1889,39 @@
                 <w:sz w:val="24"/>
                 <w:szCs w:val="24"/>
               </w:rPr>
-              <w:t>Prepare Basic Visualization with Tableau</w:t>
+              <w:t>Prepare Basic Visualization</w:t>
+            </w:r>
+            <w:r>
+              <w:rPr>
+                <w:rFonts w:ascii="Times New Roman" w:eastAsia="Times New Roman" w:hAnsi="Times New Roman" w:cs="Times New Roman"/>
+                <w:sz w:val="24"/>
+                <w:szCs w:val="24"/>
+              </w:rPr>
+              <w:t>s</w:t>
+            </w:r>
+            <w:r>
+              <w:rPr>
+                <w:rFonts w:ascii="Times New Roman" w:eastAsia="Times New Roman" w:hAnsi="Times New Roman" w:cs="Times New Roman"/>
+                <w:sz w:val="24"/>
+                <w:szCs w:val="24"/>
+              </w:rPr>
+              <w:t xml:space="preserve"> with </w:t>
+            </w:r>
+            <w:r>
+              <w:rPr>
+                <w:rFonts w:ascii="Times New Roman" w:eastAsia="Times New Roman" w:hAnsi="Times New Roman" w:cs="Times New Roman"/>
+                <w:sz w:val="24"/>
+                <w:szCs w:val="24"/>
+              </w:rPr>
+              <w:t xml:space="preserve">R &amp; </w:t>
+            </w:r>
+            <w:r>
+              <w:rPr>
+                <w:rFonts w:ascii="Times New Roman" w:eastAsia="Times New Roman" w:hAnsi="Times New Roman" w:cs="Times New Roman"/>
+                <w:sz w:val="24"/>
+                <w:szCs w:val="24"/>
+              </w:rPr>
+              <w:t>Tableau</w:t>
             </w:r>
           </w:p>
         </w:tc>
@@ -1010,7 +1956,7 @@
                 <w:sz w:val="24"/>
                 <w:szCs w:val="24"/>
               </w:rPr>
-              <w:t>10/18</w:t>
+              <w:t>Week 7</w:t>
             </w:r>
           </w:p>
         </w:tc>
@@ -1086,7 +2032,7 @@
                 <w:sz w:val="24"/>
                 <w:szCs w:val="24"/>
               </w:rPr>
-              <w:t>Prepare VT with PPT (3 separate videos)</w:t>
+              <w:t xml:space="preserve">Prepare VT with PPT </w:t>
             </w:r>
           </w:p>
         </w:tc>
@@ -1122,7 +2068,7 @@
                 <w:sz w:val="24"/>
                 <w:szCs w:val="24"/>
               </w:rPr>
-              <w:t>10/24</w:t>
+              <w:t>Week 8</w:t>
             </w:r>
           </w:p>
         </w:tc>
@@ -1198,7 +2144,31 @@
                 <w:sz w:val="24"/>
                 <w:szCs w:val="24"/>
               </w:rPr>
-              <w:t>Combine videos using QuickTime Player/iMovie</w:t>
+              <w:t>Project</w:t>
+            </w:r>
+            <w:r>
+              <w:rPr>
+                <w:rFonts w:ascii="Times New Roman" w:eastAsia="Times New Roman" w:hAnsi="Times New Roman" w:cs="Times New Roman"/>
+                <w:sz w:val="24"/>
+                <w:szCs w:val="24"/>
+              </w:rPr>
+              <w:t xml:space="preserve"> Abstract: </w:t>
+            </w:r>
+            <w:r>
+              <w:rPr>
+                <w:rFonts w:ascii="Times New Roman" w:eastAsia="Times New Roman" w:hAnsi="Times New Roman" w:cs="Times New Roman"/>
+                <w:sz w:val="24"/>
+                <w:szCs w:val="24"/>
+              </w:rPr>
+              <w:t>S</w:t>
+            </w:r>
+            <w:r>
+              <w:rPr>
+                <w:rFonts w:ascii="Times New Roman" w:eastAsia="Times New Roman" w:hAnsi="Times New Roman" w:cs="Times New Roman"/>
+                <w:sz w:val="24"/>
+                <w:szCs w:val="24"/>
+              </w:rPr>
+              <w:t>ummary of project</w:t>
             </w:r>
           </w:p>
         </w:tc>
@@ -1234,193 +2204,7 @@
                 <w:sz w:val="24"/>
                 <w:szCs w:val="24"/>
               </w:rPr>
-              <w:t>10/25</w:t>
-            </w:r>
-          </w:p>
-        </w:tc>
-        <w:tc>
-          <w:tcPr>
-            <w:tcW w:w="0" w:type="auto"/>
-            <w:tcBorders>
-              <w:top w:val="single" w:sz="8" w:space="0" w:color="000000"/>
-              <w:left w:val="single" w:sz="8" w:space="0" w:color="000000"/>
-              <w:bottom w:val="single" w:sz="8" w:space="0" w:color="000000"/>
-              <w:right w:val="single" w:sz="8" w:space="0" w:color="000000"/>
-            </w:tcBorders>
-            <w:tcMar>
-              <w:top w:w="100" w:type="dxa"/>
-              <w:left w:w="100" w:type="dxa"/>
-              <w:bottom w:w="100" w:type="dxa"/>
-              <w:right w:w="100" w:type="dxa"/>
-            </w:tcMar>
-            <w:hideMark/>
-          </w:tcPr>
-          <w:p>
-            <w:pPr>
-              <w:spacing w:after="0" w:line="240" w:lineRule="auto"/>
-              <w:rPr>
-                <w:rFonts w:ascii="Times New Roman" w:eastAsia="Times New Roman" w:hAnsi="Times New Roman" w:cs="Times New Roman"/>
-                <w:sz w:val="24"/>
-                <w:szCs w:val="24"/>
-              </w:rPr>
-            </w:pPr>
-            <w:r>
-              <w:rPr>
-                <w:rFonts w:ascii="Times New Roman" w:eastAsia="Times New Roman" w:hAnsi="Times New Roman" w:cs="Times New Roman"/>
-                <w:sz w:val="24"/>
-                <w:szCs w:val="24"/>
-              </w:rPr>
-              <w:t>L &amp; S</w:t>
-            </w:r>
-          </w:p>
-        </w:tc>
-      </w:tr>
-      <w:tr>
-        <w:tc>
-          <w:tcPr>
-            <w:tcW w:w="0" w:type="auto"/>
-            <w:tcBorders>
-              <w:top w:val="single" w:sz="8" w:space="0" w:color="000000"/>
-              <w:left w:val="single" w:sz="8" w:space="0" w:color="000000"/>
-              <w:bottom w:val="single" w:sz="8" w:space="0" w:color="000000"/>
-              <w:right w:val="single" w:sz="8" w:space="0" w:color="000000"/>
-            </w:tcBorders>
-            <w:tcMar>
-              <w:top w:w="100" w:type="dxa"/>
-              <w:left w:w="100" w:type="dxa"/>
-              <w:bottom w:w="100" w:type="dxa"/>
-              <w:right w:w="100" w:type="dxa"/>
-            </w:tcMar>
-            <w:hideMark/>
-          </w:tcPr>
-          <w:p>
-            <w:pPr>
-              <w:shd w:val="clear" w:color="auto" w:fill="FFFFFF"/>
-              <w:spacing w:after="0" w:line="240" w:lineRule="auto"/>
-              <w:rPr>
-                <w:rFonts w:ascii="Times New Roman" w:eastAsia="Times New Roman" w:hAnsi="Times New Roman" w:cs="Times New Roman"/>
-                <w:sz w:val="24"/>
-                <w:szCs w:val="24"/>
-              </w:rPr>
-            </w:pPr>
-            <w:r>
-              <w:rPr>
-                <w:rFonts w:ascii="Times New Roman" w:eastAsia="Times New Roman" w:hAnsi="Times New Roman" w:cs="Times New Roman"/>
-                <w:b/>
-                <w:bCs/>
-                <w:sz w:val="24"/>
-                <w:szCs w:val="24"/>
-              </w:rPr>
-              <w:t>Project written report (4-6 pages):</w:t>
-            </w:r>
-          </w:p>
-          <w:p>
-            <w:pPr>
-              <w:shd w:val="clear" w:color="auto" w:fill="FFFFFF"/>
-              <w:spacing w:after="0" w:line="240" w:lineRule="auto"/>
-              <w:rPr>
-                <w:rFonts w:ascii="Times New Roman" w:eastAsia="Times New Roman" w:hAnsi="Times New Roman" w:cs="Times New Roman"/>
-                <w:sz w:val="24"/>
-                <w:szCs w:val="24"/>
-              </w:rPr>
-            </w:pPr>
-            <w:r>
-              <w:rPr>
-                <w:rFonts w:ascii="Times New Roman" w:eastAsia="Times New Roman" w:hAnsi="Times New Roman" w:cs="Times New Roman"/>
-                <w:sz w:val="24"/>
-                <w:szCs w:val="24"/>
-              </w:rPr>
-              <w:t>1.1. Project Title</w:t>
-            </w:r>
-          </w:p>
-          <w:p>
-            <w:pPr>
-              <w:shd w:val="clear" w:color="auto" w:fill="FFFFFF"/>
-              <w:spacing w:after="0" w:line="240" w:lineRule="auto"/>
-              <w:rPr>
-                <w:rFonts w:ascii="Times New Roman" w:eastAsia="Times New Roman" w:hAnsi="Times New Roman" w:cs="Times New Roman"/>
-                <w:sz w:val="24"/>
-                <w:szCs w:val="24"/>
-              </w:rPr>
-            </w:pPr>
-            <w:r>
-              <w:rPr>
-                <w:rFonts w:ascii="Times New Roman" w:eastAsia="Times New Roman" w:hAnsi="Times New Roman" w:cs="Times New Roman"/>
-                <w:sz w:val="24"/>
-                <w:szCs w:val="24"/>
-              </w:rPr>
-              <w:t>1.2. Project Team Members</w:t>
-            </w:r>
-          </w:p>
-          <w:p>
-            <w:pPr>
-              <w:shd w:val="clear" w:color="auto" w:fill="FFFFFF"/>
-              <w:spacing w:after="0" w:line="240" w:lineRule="auto"/>
-              <w:rPr>
-                <w:rFonts w:ascii="Times New Roman" w:eastAsia="Times New Roman" w:hAnsi="Times New Roman" w:cs="Times New Roman"/>
-                <w:sz w:val="24"/>
-                <w:szCs w:val="24"/>
-              </w:rPr>
-            </w:pPr>
-            <w:r>
-              <w:rPr>
-                <w:rFonts w:ascii="Times New Roman" w:eastAsia="Times New Roman" w:hAnsi="Times New Roman" w:cs="Times New Roman"/>
-                <w:sz w:val="24"/>
-                <w:szCs w:val="24"/>
-              </w:rPr>
-              <w:t xml:space="preserve">1.3. Abstract: </w:t>
-            </w:r>
-            <w:r>
-              <w:rPr>
-                <w:rFonts w:ascii="Times New Roman" w:eastAsia="Times New Roman" w:hAnsi="Times New Roman" w:cs="Times New Roman"/>
-                <w:sz w:val="24"/>
-                <w:szCs w:val="24"/>
-              </w:rPr>
-              <w:t>S</w:t>
-            </w:r>
-            <w:r>
-              <w:rPr>
-                <w:rFonts w:ascii="Times New Roman" w:eastAsia="Times New Roman" w:hAnsi="Times New Roman" w:cs="Times New Roman"/>
-                <w:sz w:val="24"/>
-                <w:szCs w:val="24"/>
-              </w:rPr>
-              <w:t>ummary of project (150 - 200 words)</w:t>
-            </w:r>
-          </w:p>
-        </w:tc>
-        <w:tc>
-          <w:tcPr>
-            <w:tcW w:w="0" w:type="auto"/>
-            <w:tcBorders>
-              <w:top w:val="single" w:sz="8" w:space="0" w:color="000000"/>
-              <w:left w:val="single" w:sz="8" w:space="0" w:color="000000"/>
-              <w:bottom w:val="single" w:sz="8" w:space="0" w:color="000000"/>
-              <w:right w:val="single" w:sz="8" w:space="0" w:color="000000"/>
-            </w:tcBorders>
-            <w:tcMar>
-              <w:top w:w="100" w:type="dxa"/>
-              <w:left w:w="100" w:type="dxa"/>
-              <w:bottom w:w="100" w:type="dxa"/>
-              <w:right w:w="100" w:type="dxa"/>
-            </w:tcMar>
-            <w:hideMark/>
-          </w:tcPr>
-          <w:p>
-            <w:pPr>
-              <w:spacing w:after="0" w:line="240" w:lineRule="auto"/>
-              <w:rPr>
-                <w:rFonts w:ascii="Times New Roman" w:eastAsia="Times New Roman" w:hAnsi="Times New Roman" w:cs="Times New Roman"/>
-                <w:sz w:val="24"/>
-                <w:szCs w:val="24"/>
-              </w:rPr>
-            </w:pPr>
-            <w:r>
-              <w:rPr>
-                <w:rFonts w:ascii="Times New Roman" w:eastAsia="Times New Roman" w:hAnsi="Times New Roman" w:cs="Times New Roman"/>
-                <w:sz w:val="24"/>
-                <w:szCs w:val="24"/>
-              </w:rPr>
-              <w:t>10/21</w:t>
+              <w:t>Week 8</w:t>
             </w:r>
           </w:p>
         </w:tc>
@@ -1495,64 +2279,7 @@
                 <w:sz w:val="24"/>
                 <w:szCs w:val="24"/>
               </w:rPr>
-              <w:t>1.4. Introduction</w:t>
-            </w:r>
-          </w:p>
-          <w:p>
-            <w:pPr>
-              <w:shd w:val="clear" w:color="auto" w:fill="FFFFFF"/>
-              <w:spacing w:after="0" w:line="240" w:lineRule="auto"/>
-              <w:rPr>
-                <w:rFonts w:ascii="Times New Roman" w:eastAsia="Times New Roman" w:hAnsi="Times New Roman" w:cs="Times New Roman"/>
-                <w:sz w:val="24"/>
-                <w:szCs w:val="24"/>
-              </w:rPr>
-            </w:pPr>
-            <w:r>
-              <w:rPr>
-                <w:rFonts w:ascii="Times New Roman" w:eastAsia="Times New Roman" w:hAnsi="Times New Roman" w:cs="Times New Roman"/>
-                <w:sz w:val="24"/>
-                <w:szCs w:val="24"/>
-              </w:rPr>
-              <w:t>1.4.1. Problem statement</w:t>
-            </w:r>
-          </w:p>
-          <w:p>
-            <w:pPr>
-              <w:shd w:val="clear" w:color="auto" w:fill="FFFFFF"/>
-              <w:spacing w:after="0" w:line="240" w:lineRule="auto"/>
-              <w:rPr>
-                <w:rFonts w:ascii="Times New Roman" w:eastAsia="Times New Roman" w:hAnsi="Times New Roman" w:cs="Times New Roman"/>
-                <w:sz w:val="24"/>
-                <w:szCs w:val="24"/>
-              </w:rPr>
-            </w:pPr>
-            <w:r>
-              <w:rPr>
-                <w:rFonts w:ascii="Times New Roman" w:eastAsia="Times New Roman" w:hAnsi="Times New Roman" w:cs="Times New Roman"/>
-                <w:sz w:val="24"/>
-                <w:szCs w:val="24"/>
-              </w:rPr>
-              <w:t>1.4.2. Impetus</w:t>
-            </w:r>
-          </w:p>
-          <w:p>
-            <w:pPr>
-              <w:shd w:val="clear" w:color="auto" w:fill="FFFFFF"/>
-              <w:spacing w:after="0" w:line="240" w:lineRule="auto"/>
-              <w:rPr>
-                <w:rFonts w:ascii="Times New Roman" w:eastAsia="Times New Roman" w:hAnsi="Times New Roman" w:cs="Times New Roman"/>
-                <w:sz w:val="24"/>
-                <w:szCs w:val="24"/>
-              </w:rPr>
-            </w:pPr>
-            <w:r>
-              <w:rPr>
-                <w:rFonts w:ascii="Times New Roman" w:eastAsia="Times New Roman" w:hAnsi="Times New Roman" w:cs="Times New Roman"/>
-                <w:sz w:val="24"/>
-                <w:szCs w:val="24"/>
-              </w:rPr>
-              <w:t>1.4.3. Related work</w:t>
+              <w:t>Introduction</w:t>
             </w:r>
           </w:p>
         </w:tc>
@@ -1588,7 +2315,7 @@
                 <w:sz w:val="24"/>
                 <w:szCs w:val="24"/>
               </w:rPr>
-              <w:t>10/23</w:t>
+              <w:t>Week 8</w:t>
             </w:r>
           </w:p>
         </w:tc>
@@ -1663,99 +2390,7 @@
                 <w:sz w:val="24"/>
                 <w:szCs w:val="24"/>
               </w:rPr>
-              <w:t>1.5. Data description</w:t>
-            </w:r>
-          </w:p>
-          <w:p>
-            <w:pPr>
-              <w:shd w:val="clear" w:color="auto" w:fill="FFFFFF"/>
-              <w:spacing w:after="0" w:line="240" w:lineRule="auto"/>
-              <w:rPr>
-                <w:rFonts w:ascii="Times New Roman" w:eastAsia="Times New Roman" w:hAnsi="Times New Roman" w:cs="Times New Roman"/>
-                <w:sz w:val="24"/>
-                <w:szCs w:val="24"/>
-              </w:rPr>
-            </w:pPr>
-            <w:r>
-              <w:rPr>
-                <w:rFonts w:ascii="Times New Roman" w:eastAsia="Times New Roman" w:hAnsi="Times New Roman" w:cs="Times New Roman"/>
-                <w:sz w:val="24"/>
-                <w:szCs w:val="24"/>
-              </w:rPr>
-              <w:t>1.5.1. Data source</w:t>
-            </w:r>
-          </w:p>
-          <w:p>
-            <w:pPr>
-              <w:shd w:val="clear" w:color="auto" w:fill="FFFFFF"/>
-              <w:spacing w:after="0" w:line="240" w:lineRule="auto"/>
-              <w:rPr>
-                <w:rFonts w:ascii="Times New Roman" w:eastAsia="Times New Roman" w:hAnsi="Times New Roman" w:cs="Times New Roman"/>
-                <w:sz w:val="24"/>
-                <w:szCs w:val="24"/>
-              </w:rPr>
-            </w:pPr>
-            <w:r>
-              <w:rPr>
-                <w:rFonts w:ascii="Times New Roman" w:eastAsia="Times New Roman" w:hAnsi="Times New Roman" w:cs="Times New Roman"/>
-                <w:sz w:val="24"/>
-                <w:szCs w:val="24"/>
-              </w:rPr>
-              <w:t>1.5.2. Data collected</w:t>
-            </w:r>
-          </w:p>
-          <w:p>
-            <w:pPr>
-              <w:shd w:val="clear" w:color="auto" w:fill="FFFFFF"/>
-              <w:spacing w:after="0" w:line="240" w:lineRule="auto"/>
-              <w:rPr>
-                <w:rFonts w:ascii="Times New Roman" w:eastAsia="Times New Roman" w:hAnsi="Times New Roman" w:cs="Times New Roman"/>
-                <w:sz w:val="24"/>
-                <w:szCs w:val="24"/>
-              </w:rPr>
-            </w:pPr>
-            <w:r>
-              <w:rPr>
-                <w:rFonts w:ascii="Times New Roman" w:eastAsia="Times New Roman" w:hAnsi="Times New Roman" w:cs="Times New Roman"/>
-                <w:sz w:val="24"/>
-                <w:szCs w:val="24"/>
-              </w:rPr>
-              <w:t>1.5.3. Explanations of each</w:t>
-            </w:r>
-            <w:r>
-              <w:rPr>
-                <w:rFonts w:ascii="Times New Roman" w:eastAsia="Times New Roman" w:hAnsi="Times New Roman" w:cs="Times New Roman"/>
-                <w:sz w:val="24"/>
-                <w:szCs w:val="24"/>
-              </w:rPr>
-              <w:t xml:space="preserve"> </w:t>
-            </w:r>
-            <w:r>
-              <w:rPr>
-                <w:rFonts w:ascii="Times New Roman" w:eastAsia="Times New Roman" w:hAnsi="Times New Roman" w:cs="Times New Roman"/>
-                <w:sz w:val="24"/>
-                <w:szCs w:val="24"/>
-              </w:rPr>
-              <w:t>attribute/feature</w:t>
-            </w:r>
-          </w:p>
-          <w:p>
-            <w:pPr>
-              <w:shd w:val="clear" w:color="auto" w:fill="FFFFFF"/>
-              <w:spacing w:after="0" w:line="240" w:lineRule="auto"/>
-              <w:rPr>
-                <w:rFonts w:ascii="Times New Roman" w:eastAsia="Times New Roman" w:hAnsi="Times New Roman" w:cs="Times New Roman"/>
-                <w:sz w:val="24"/>
-                <w:szCs w:val="24"/>
-              </w:rPr>
-            </w:pPr>
-            <w:r>
-              <w:rPr>
-                <w:rFonts w:ascii="Times New Roman" w:eastAsia="Times New Roman" w:hAnsi="Times New Roman" w:cs="Times New Roman"/>
-                <w:sz w:val="24"/>
-                <w:szCs w:val="24"/>
-              </w:rPr>
-              <w:t>1.5.4. Number of records</w:t>
+              <w:t>Data description</w:t>
             </w:r>
           </w:p>
         </w:tc>
@@ -1791,7 +2426,7 @@
                 <w:sz w:val="24"/>
                 <w:szCs w:val="24"/>
               </w:rPr>
-              <w:t>10/21</w:t>
+              <w:t>Week 8</w:t>
             </w:r>
           </w:p>
         </w:tc>
@@ -1866,80 +2501,7 @@
                 <w:sz w:val="24"/>
                 <w:szCs w:val="24"/>
               </w:rPr>
-              <w:t>1.6. Methods</w:t>
-            </w:r>
-          </w:p>
-          <w:p>
-            <w:pPr>
-              <w:shd w:val="clear" w:color="auto" w:fill="FFFFFF"/>
-              <w:spacing w:after="0" w:line="240" w:lineRule="auto"/>
-              <w:rPr>
-                <w:rFonts w:ascii="Times New Roman" w:eastAsia="Times New Roman" w:hAnsi="Times New Roman" w:cs="Times New Roman"/>
-                <w:sz w:val="24"/>
-                <w:szCs w:val="24"/>
-              </w:rPr>
-            </w:pPr>
-            <w:r>
-              <w:rPr>
-                <w:rFonts w:ascii="Times New Roman" w:eastAsia="Times New Roman" w:hAnsi="Times New Roman" w:cs="Times New Roman"/>
-                <w:sz w:val="24"/>
-                <w:szCs w:val="24"/>
-              </w:rPr>
-              <w:t>1.6.1. Introduction, justification and</w:t>
-            </w:r>
-            <w:r>
-              <w:rPr>
-                <w:rFonts w:ascii="Times New Roman" w:eastAsia="Times New Roman" w:hAnsi="Times New Roman" w:cs="Times New Roman"/>
-                <w:sz w:val="24"/>
-                <w:szCs w:val="24"/>
-              </w:rPr>
-              <w:t xml:space="preserve"> </w:t>
-            </w:r>
-            <w:r>
-              <w:rPr>
-                <w:rFonts w:ascii="Times New Roman" w:eastAsia="Times New Roman" w:hAnsi="Times New Roman" w:cs="Times New Roman"/>
-                <w:sz w:val="24"/>
-                <w:szCs w:val="24"/>
-              </w:rPr>
-              <w:t xml:space="preserve">theoretical background </w:t>
-            </w:r>
-          </w:p>
-          <w:p>
-            <w:pPr>
-              <w:shd w:val="clear" w:color="auto" w:fill="FFFFFF"/>
-              <w:spacing w:after="0" w:line="240" w:lineRule="auto"/>
-              <w:rPr>
-                <w:rFonts w:ascii="Times New Roman" w:eastAsia="Times New Roman" w:hAnsi="Times New Roman" w:cs="Times New Roman"/>
-                <w:sz w:val="24"/>
-                <w:szCs w:val="24"/>
-              </w:rPr>
-            </w:pPr>
-            <w:r>
-              <w:rPr>
-                <w:rFonts w:ascii="Times New Roman" w:eastAsia="Times New Roman" w:hAnsi="Times New Roman" w:cs="Times New Roman"/>
-                <w:sz w:val="24"/>
-                <w:szCs w:val="24"/>
-              </w:rPr>
-              <w:t>1.6.2. Workflow/framework figure</w:t>
-            </w:r>
-          </w:p>
-          <w:p>
-            <w:pPr>
-              <w:shd w:val="clear" w:color="auto" w:fill="FFFFFF"/>
-              <w:spacing w:after="0" w:line="240" w:lineRule="auto"/>
-              <w:rPr>
-                <w:rFonts w:ascii="Times New Roman" w:eastAsia="Times New Roman" w:hAnsi="Times New Roman" w:cs="Times New Roman"/>
-                <w:sz w:val="24"/>
-                <w:szCs w:val="24"/>
-              </w:rPr>
-            </w:pPr>
-            <w:r>
-              <w:rPr>
-                <w:rFonts w:ascii="Times New Roman" w:eastAsia="Times New Roman" w:hAnsi="Times New Roman" w:cs="Times New Roman"/>
-                <w:sz w:val="24"/>
-                <w:szCs w:val="24"/>
-              </w:rPr>
-              <w:t>1.6.3. Implementation</w:t>
+              <w:t>Methods</w:t>
             </w:r>
           </w:p>
         </w:tc>
@@ -1975,7 +2537,7 @@
                 <w:sz w:val="24"/>
                 <w:szCs w:val="24"/>
               </w:rPr>
-              <w:t>10/23</w:t>
+              <w:t>Week 8</w:t>
             </w:r>
           </w:p>
         </w:tc>
@@ -2050,61 +2612,7 @@
                 <w:sz w:val="24"/>
                 <w:szCs w:val="24"/>
               </w:rPr>
-              <w:t>1.7. Results</w:t>
-            </w:r>
-          </w:p>
-          <w:p>
-            <w:pPr>
-              <w:shd w:val="clear" w:color="auto" w:fill="FFFFFF"/>
-              <w:spacing w:after="0" w:line="240" w:lineRule="auto"/>
-              <w:rPr>
-                <w:rFonts w:ascii="Times New Roman" w:eastAsia="Times New Roman" w:hAnsi="Times New Roman" w:cs="Times New Roman"/>
-                <w:sz w:val="24"/>
-                <w:szCs w:val="24"/>
-              </w:rPr>
-            </w:pPr>
-            <w:r>
-              <w:rPr>
-                <w:rFonts w:ascii="Times New Roman" w:eastAsia="Times New Roman" w:hAnsi="Times New Roman" w:cs="Times New Roman"/>
-                <w:sz w:val="24"/>
-                <w:szCs w:val="24"/>
-              </w:rPr>
-              <w:t>1.7.1. Screenshots of visualization</w:t>
-            </w:r>
-            <w:r>
-              <w:rPr>
-                <w:rFonts w:ascii="Times New Roman" w:eastAsia="Times New Roman" w:hAnsi="Times New Roman" w:cs="Times New Roman"/>
-                <w:sz w:val="24"/>
-                <w:szCs w:val="24"/>
-              </w:rPr>
-              <w:t xml:space="preserve"> </w:t>
-            </w:r>
-            <w:r>
-              <w:rPr>
-                <w:rFonts w:ascii="Times New Roman" w:eastAsia="Times New Roman" w:hAnsi="Times New Roman" w:cs="Times New Roman"/>
-                <w:sz w:val="24"/>
-                <w:szCs w:val="24"/>
-              </w:rPr>
-              <w:t>system</w:t>
-            </w:r>
-          </w:p>
-          <w:p>
-            <w:pPr>
-              <w:shd w:val="clear" w:color="auto" w:fill="FFFFFF"/>
-              <w:spacing w:after="0" w:line="240" w:lineRule="auto"/>
-              <w:rPr>
-                <w:rFonts w:ascii="Times New Roman" w:eastAsia="Times New Roman" w:hAnsi="Times New Roman" w:cs="Times New Roman"/>
-                <w:sz w:val="24"/>
-                <w:szCs w:val="24"/>
-              </w:rPr>
-            </w:pPr>
-            <w:r>
-              <w:rPr>
-                <w:rFonts w:ascii="Times New Roman" w:eastAsia="Times New Roman" w:hAnsi="Times New Roman" w:cs="Times New Roman"/>
-                <w:sz w:val="24"/>
-                <w:szCs w:val="24"/>
-              </w:rPr>
-              <w:t>1.7.2. Comments, explanations</w:t>
+              <w:t>Results</w:t>
             </w:r>
           </w:p>
         </w:tc>
@@ -2140,7 +2648,7 @@
                 <w:sz w:val="24"/>
                 <w:szCs w:val="24"/>
               </w:rPr>
-              <w:t>10/21</w:t>
+              <w:t>Week 8</w:t>
             </w:r>
           </w:p>
         </w:tc>
@@ -2215,77 +2723,7 @@
                 <w:sz w:val="24"/>
                 <w:szCs w:val="24"/>
               </w:rPr>
-              <w:t>1.8. Discussion/Conclusions</w:t>
-            </w:r>
-          </w:p>
-          <w:p>
-            <w:pPr>
-              <w:shd w:val="clear" w:color="auto" w:fill="FFFFFF"/>
-              <w:spacing w:after="0" w:line="240" w:lineRule="auto"/>
-              <w:rPr>
-                <w:rFonts w:ascii="Times New Roman" w:eastAsia="Times New Roman" w:hAnsi="Times New Roman" w:cs="Times New Roman"/>
-                <w:sz w:val="24"/>
-                <w:szCs w:val="24"/>
-              </w:rPr>
-            </w:pPr>
-            <w:r>
-              <w:rPr>
-                <w:rFonts w:ascii="Times New Roman" w:eastAsia="Times New Roman" w:hAnsi="Times New Roman" w:cs="Times New Roman"/>
-                <w:sz w:val="24"/>
-                <w:szCs w:val="24"/>
-              </w:rPr>
-              <w:t>1.8.1. Statement on whether project resulted in solution of</w:t>
-            </w:r>
-            <w:r>
-              <w:rPr>
-                <w:rFonts w:ascii="Times New Roman" w:eastAsia="Times New Roman" w:hAnsi="Times New Roman" w:cs="Times New Roman"/>
-                <w:sz w:val="24"/>
-                <w:szCs w:val="24"/>
-              </w:rPr>
-              <w:t xml:space="preserve"> </w:t>
-            </w:r>
-            <w:r>
-              <w:rPr>
-                <w:rFonts w:ascii="Times New Roman" w:eastAsia="Times New Roman" w:hAnsi="Times New Roman" w:cs="Times New Roman"/>
-                <w:sz w:val="24"/>
-                <w:szCs w:val="24"/>
-              </w:rPr>
-              <w:t>problem 1.8.2. Assumptions, limitations, future</w:t>
-            </w:r>
-            <w:r>
-              <w:rPr>
-                <w:rFonts w:ascii="Times New Roman" w:eastAsia="Times New Roman" w:hAnsi="Times New Roman" w:cs="Times New Roman"/>
-                <w:sz w:val="24"/>
-                <w:szCs w:val="24"/>
-              </w:rPr>
-              <w:t xml:space="preserve"> </w:t>
-            </w:r>
-            <w:r>
-              <w:rPr>
-                <w:rFonts w:ascii="Times New Roman" w:eastAsia="Times New Roman" w:hAnsi="Times New Roman" w:cs="Times New Roman"/>
-                <w:sz w:val="24"/>
-                <w:szCs w:val="24"/>
-              </w:rPr>
-              <w:t>work</w:t>
-            </w:r>
-          </w:p>
-          <w:p>
-            <w:pPr>
-              <w:shd w:val="clear" w:color="auto" w:fill="FFFFFF"/>
-              <w:spacing w:after="0" w:line="240" w:lineRule="auto"/>
-              <w:rPr>
-                <w:rFonts w:ascii="Times New Roman" w:eastAsia="Times New Roman" w:hAnsi="Times New Roman" w:cs="Times New Roman"/>
-                <w:sz w:val="24"/>
-                <w:szCs w:val="24"/>
-              </w:rPr>
-            </w:pPr>
-            <w:r>
-              <w:rPr>
-                <w:rFonts w:ascii="Times New Roman" w:eastAsia="Times New Roman" w:hAnsi="Times New Roman" w:cs="Times New Roman"/>
-                <w:sz w:val="24"/>
-                <w:szCs w:val="24"/>
-              </w:rPr>
-              <w:t>1.9. References</w:t>
+              <w:t>Discussion/Conclusions</w:t>
             </w:r>
           </w:p>
         </w:tc>
@@ -2321,7 +2759,7 @@
                 <w:sz w:val="24"/>
                 <w:szCs w:val="24"/>
               </w:rPr>
-              <w:t>10/23</w:t>
+              <w:t>Week 8</w:t>
             </w:r>
           </w:p>
         </w:tc>
@@ -2396,188 +2834,7 @@
                 <w:sz w:val="24"/>
                 <w:szCs w:val="24"/>
               </w:rPr>
-              <w:t>1. GitHub repository contains the</w:t>
-            </w:r>
-            <w:r>
-              <w:rPr>
-                <w:rFonts w:ascii="Times New Roman" w:eastAsia="Times New Roman" w:hAnsi="Times New Roman" w:cs="Times New Roman"/>
-                <w:sz w:val="24"/>
-                <w:szCs w:val="24"/>
-              </w:rPr>
-              <w:t xml:space="preserve"> </w:t>
-            </w:r>
-            <w:r>
-              <w:rPr>
-                <w:rFonts w:ascii="Times New Roman" w:eastAsia="Times New Roman" w:hAnsi="Times New Roman" w:cs="Times New Roman"/>
-                <w:sz w:val="24"/>
-                <w:szCs w:val="24"/>
-              </w:rPr>
-              <w:t>following:</w:t>
-            </w:r>
-          </w:p>
-          <w:p>
-            <w:pPr>
-              <w:shd w:val="clear" w:color="auto" w:fill="FFFFFF"/>
-              <w:spacing w:after="0" w:line="240" w:lineRule="auto"/>
-              <w:rPr>
-                <w:rFonts w:ascii="Times New Roman" w:eastAsia="Times New Roman" w:hAnsi="Times New Roman" w:cs="Times New Roman"/>
-                <w:sz w:val="24"/>
-                <w:szCs w:val="24"/>
-              </w:rPr>
-            </w:pPr>
-            <w:r>
-              <w:rPr>
-                <w:rFonts w:ascii="Times New Roman" w:eastAsia="Times New Roman" w:hAnsi="Times New Roman" w:cs="Times New Roman"/>
-                <w:sz w:val="24"/>
-                <w:szCs w:val="24"/>
-              </w:rPr>
-              <w:t>1.1. Readme File</w:t>
-            </w:r>
-          </w:p>
-          <w:p>
-            <w:pPr>
-              <w:shd w:val="clear" w:color="auto" w:fill="FFFFFF"/>
-              <w:spacing w:after="0" w:line="240" w:lineRule="auto"/>
-              <w:rPr>
-                <w:rFonts w:ascii="Times New Roman" w:eastAsia="Times New Roman" w:hAnsi="Times New Roman" w:cs="Times New Roman"/>
-                <w:sz w:val="24"/>
-                <w:szCs w:val="24"/>
-              </w:rPr>
-            </w:pPr>
-            <w:r>
-              <w:rPr>
-                <w:rFonts w:ascii="Times New Roman" w:eastAsia="Times New Roman" w:hAnsi="Times New Roman" w:cs="Times New Roman"/>
-                <w:sz w:val="24"/>
-                <w:szCs w:val="24"/>
-              </w:rPr>
-              <w:t>1.1.1. project title</w:t>
-            </w:r>
-          </w:p>
-          <w:p>
-            <w:pPr>
-              <w:shd w:val="clear" w:color="auto" w:fill="FFFFFF"/>
-              <w:spacing w:after="0" w:line="240" w:lineRule="auto"/>
-              <w:rPr>
-                <w:rFonts w:ascii="Times New Roman" w:eastAsia="Times New Roman" w:hAnsi="Times New Roman" w:cs="Times New Roman"/>
-                <w:sz w:val="24"/>
-                <w:szCs w:val="24"/>
-              </w:rPr>
-            </w:pPr>
-            <w:r>
-              <w:rPr>
-                <w:rFonts w:ascii="Times New Roman" w:eastAsia="Times New Roman" w:hAnsi="Times New Roman" w:cs="Times New Roman"/>
-                <w:sz w:val="24"/>
-                <w:szCs w:val="24"/>
-              </w:rPr>
-              <w:t>1.1.2. team member names (optional)</w:t>
-            </w:r>
-          </w:p>
-          <w:p>
-            <w:pPr>
-              <w:shd w:val="clear" w:color="auto" w:fill="FFFFFF"/>
-              <w:spacing w:after="0" w:line="240" w:lineRule="auto"/>
-              <w:rPr>
-                <w:rFonts w:ascii="Times New Roman" w:eastAsia="Times New Roman" w:hAnsi="Times New Roman" w:cs="Times New Roman"/>
-                <w:sz w:val="24"/>
-                <w:szCs w:val="24"/>
-              </w:rPr>
-            </w:pPr>
-            <w:r>
-              <w:rPr>
-                <w:rFonts w:ascii="Times New Roman" w:eastAsia="Times New Roman" w:hAnsi="Times New Roman" w:cs="Times New Roman"/>
-                <w:sz w:val="24"/>
-                <w:szCs w:val="24"/>
-              </w:rPr>
-              <w:t>1.1.3. summary image (optional)</w:t>
-            </w:r>
-          </w:p>
-          <w:p>
-            <w:pPr>
-              <w:shd w:val="clear" w:color="auto" w:fill="FFFFFF"/>
-              <w:spacing w:after="0" w:line="240" w:lineRule="auto"/>
-              <w:rPr>
-                <w:rFonts w:ascii="Times New Roman" w:eastAsia="Times New Roman" w:hAnsi="Times New Roman" w:cs="Times New Roman"/>
-                <w:sz w:val="24"/>
-                <w:szCs w:val="24"/>
-              </w:rPr>
-            </w:pPr>
-            <w:r>
-              <w:rPr>
-                <w:rFonts w:ascii="Times New Roman" w:eastAsia="Times New Roman" w:hAnsi="Times New Roman" w:cs="Times New Roman"/>
-                <w:sz w:val="24"/>
-                <w:szCs w:val="24"/>
-              </w:rPr>
-              <w:t>1.1.4. instructions for</w:t>
-            </w:r>
-            <w:r>
-              <w:rPr>
-                <w:rFonts w:ascii="Times New Roman" w:eastAsia="Times New Roman" w:hAnsi="Times New Roman" w:cs="Times New Roman"/>
-                <w:sz w:val="24"/>
-                <w:szCs w:val="24"/>
-              </w:rPr>
-              <w:t xml:space="preserve"> </w:t>
-            </w:r>
-            <w:r>
-              <w:rPr>
-                <w:rFonts w:ascii="Times New Roman" w:eastAsia="Times New Roman" w:hAnsi="Times New Roman" w:cs="Times New Roman"/>
-                <w:sz w:val="24"/>
-                <w:szCs w:val="24"/>
-              </w:rPr>
-              <w:t xml:space="preserve">operating/viewing/running </w:t>
-            </w:r>
-            <w:r>
-              <w:rPr>
-                <w:rFonts w:ascii="Times New Roman" w:eastAsia="Times New Roman" w:hAnsi="Times New Roman" w:cs="Times New Roman"/>
-                <w:sz w:val="24"/>
-                <w:szCs w:val="24"/>
-              </w:rPr>
-              <w:t xml:space="preserve">visualization </w:t>
-            </w:r>
-            <w:r>
-              <w:rPr>
-                <w:rFonts w:ascii="Times New Roman" w:eastAsia="Times New Roman" w:hAnsi="Times New Roman" w:cs="Times New Roman"/>
-                <w:sz w:val="24"/>
-                <w:szCs w:val="24"/>
-              </w:rPr>
-              <w:t>system</w:t>
-            </w:r>
-          </w:p>
-          <w:p>
-            <w:pPr>
-              <w:shd w:val="clear" w:color="auto" w:fill="FFFFFF"/>
-              <w:spacing w:after="0" w:line="240" w:lineRule="auto"/>
-              <w:rPr>
-                <w:rFonts w:ascii="Times New Roman" w:eastAsia="Times New Roman" w:hAnsi="Times New Roman" w:cs="Times New Roman"/>
-                <w:sz w:val="24"/>
-                <w:szCs w:val="24"/>
-              </w:rPr>
-            </w:pPr>
-            <w:r>
-              <w:rPr>
-                <w:rFonts w:ascii="Times New Roman" w:eastAsia="Times New Roman" w:hAnsi="Times New Roman" w:cs="Times New Roman"/>
-                <w:sz w:val="24"/>
-                <w:szCs w:val="24"/>
-              </w:rPr>
-              <w:t xml:space="preserve">1.2. Code </w:t>
-            </w:r>
-          </w:p>
-          <w:p>
-            <w:pPr>
-              <w:shd w:val="clear" w:color="auto" w:fill="FFFFFF"/>
-              <w:spacing w:after="0" w:line="240" w:lineRule="auto"/>
-              <w:rPr>
-                <w:rFonts w:ascii="Times New Roman" w:eastAsia="Times New Roman" w:hAnsi="Times New Roman" w:cs="Times New Roman"/>
-                <w:sz w:val="24"/>
-                <w:szCs w:val="24"/>
-              </w:rPr>
-            </w:pPr>
-            <w:r>
-              <w:rPr>
-                <w:rFonts w:ascii="Times New Roman" w:eastAsia="Times New Roman" w:hAnsi="Times New Roman" w:cs="Times New Roman"/>
-                <w:sz w:val="24"/>
-                <w:szCs w:val="24"/>
-              </w:rPr>
-              <w:t>1.3. Data</w:t>
+              <w:t xml:space="preserve">GitHub repository </w:t>
             </w:r>
           </w:p>
         </w:tc>
@@ -2613,7 +2870,7 @@
                 <w:sz w:val="24"/>
                 <w:szCs w:val="24"/>
               </w:rPr>
-              <w:t>10/24</w:t>
+              <w:t>Week 8</w:t>
             </w:r>
           </w:p>
         </w:tc>
@@ -2724,7 +2981,7 @@
                 <w:sz w:val="24"/>
                 <w:szCs w:val="24"/>
               </w:rPr>
-              <w:t>10/25</w:t>
+              <w:t>Week 8</w:t>
             </w:r>
           </w:p>
         </w:tc>
@@ -2777,8 +3034,8 @@
           <w:szCs w:val="24"/>
         </w:rPr>
         <w:sectPr>
-          <w:headerReference w:type="default" r:id="rId8"/>
-          <w:footerReference w:type="default" r:id="rId9"/>
+          <w:headerReference w:type="default" r:id="rId9"/>
+          <w:footerReference w:type="default" r:id="rId10"/>
           <w:type w:val="continuous"/>
           <w:pgSz w:w="12240" w:h="15840"/>
           <w:pgMar w:top="1440" w:right="1440" w:bottom="1440" w:left="1440" w:header="720" w:footer="720" w:gutter="0"/>
@@ -2808,11 +3065,9 @@
     </w:p>
     <w:p>
       <w:pPr>
-        <w:spacing w:after="0" w:line="480" w:lineRule="auto"/>
-        <w:contextualSpacing/>
-        <w:textAlignment w:val="baseline"/>
-        <w:rPr>
-          <w:rFonts w:ascii="Times New Roman" w:eastAsia="Times New Roman" w:hAnsi="Times New Roman" w:cs="Times New Roman"/>
+        <w:rPr>
+          <w:rFonts w:ascii="Times New Roman" w:hAnsi="Times New Roman" w:cs="Times New Roman"/>
+          <w:b/>
           <w:sz w:val="24"/>
           <w:szCs w:val="24"/>
         </w:rPr>
@@ -2839,45 +3094,14 @@
           <w:shd w:val="clear" w:color="auto" w:fill="FFFFFF"/>
         </w:rPr>
       </w:pPr>
-      <w:proofErr w:type="spellStart"/>
-      <w:r>
-        <w:rPr>
-          <w:rFonts w:ascii="Times New Roman" w:hAnsi="Times New Roman" w:cs="Times New Roman"/>
-          <w:sz w:val="24"/>
-          <w:szCs w:val="24"/>
-          <w:shd w:val="clear" w:color="auto" w:fill="FFFFFF"/>
-        </w:rPr>
-        <w:t>Ratten</w:t>
-      </w:r>
-      <w:proofErr w:type="spellEnd"/>
-      <w:r>
-        <w:rPr>
-          <w:rFonts w:ascii="Times New Roman" w:hAnsi="Times New Roman" w:cs="Times New Roman"/>
-          <w:sz w:val="24"/>
-          <w:szCs w:val="24"/>
-          <w:shd w:val="clear" w:color="auto" w:fill="FFFFFF"/>
-        </w:rPr>
-        <w:t xml:space="preserve">, V., </w:t>
-      </w:r>
-      <w:proofErr w:type="spellStart"/>
-      <w:r>
-        <w:rPr>
-          <w:rFonts w:ascii="Times New Roman" w:hAnsi="Times New Roman" w:cs="Times New Roman"/>
-          <w:sz w:val="24"/>
-          <w:szCs w:val="24"/>
-          <w:shd w:val="clear" w:color="auto" w:fill="FFFFFF"/>
-        </w:rPr>
-        <w:t>Madichie</w:t>
-      </w:r>
-      <w:proofErr w:type="spellEnd"/>
-      <w:r>
-        <w:rPr>
-          <w:rFonts w:ascii="Times New Roman" w:hAnsi="Times New Roman" w:cs="Times New Roman"/>
-          <w:sz w:val="24"/>
-          <w:szCs w:val="24"/>
-          <w:shd w:val="clear" w:color="auto" w:fill="FFFFFF"/>
-        </w:rPr>
-        <w:t>, N., Jensen, J., Wakefield, L., Cobbs, J., &amp;</w:t>
+      <w:r>
+        <w:rPr>
+          <w:rFonts w:ascii="Times New Roman" w:hAnsi="Times New Roman" w:cs="Times New Roman"/>
+          <w:sz w:val="24"/>
+          <w:szCs w:val="24"/>
+          <w:shd w:val="clear" w:color="auto" w:fill="FFFFFF"/>
+        </w:rPr>
+        <w:t>Jensen, J., Wakefield, L., Cobbs, J., &amp;</w:t>
       </w:r>
       <w:r>
         <w:rPr>
@@ -2974,6 +3198,178 @@
         </w:rPr>
       </w:pPr>
       <w:proofErr w:type="spellStart"/>
+      <w:r>
+        <w:rPr>
+          <w:rFonts w:ascii="Times New Roman" w:hAnsi="Times New Roman" w:cs="Times New Roman"/>
+          <w:sz w:val="24"/>
+          <w:szCs w:val="24"/>
+          <w:shd w:val="clear" w:color="auto" w:fill="FFFFFF"/>
+        </w:rPr>
+        <w:t>Mazodier</w:t>
+      </w:r>
+      <w:proofErr w:type="spellEnd"/>
+      <w:r>
+        <w:rPr>
+          <w:rFonts w:ascii="Times New Roman" w:hAnsi="Times New Roman" w:cs="Times New Roman"/>
+          <w:sz w:val="24"/>
+          <w:szCs w:val="24"/>
+          <w:shd w:val="clear" w:color="auto" w:fill="FFFFFF"/>
+        </w:rPr>
+        <w:t xml:space="preserve">, M., </w:t>
+      </w:r>
+      <w:proofErr w:type="spellStart"/>
+      <w:r>
+        <w:rPr>
+          <w:rFonts w:ascii="Times New Roman" w:hAnsi="Times New Roman" w:cs="Times New Roman"/>
+          <w:sz w:val="24"/>
+          <w:szCs w:val="24"/>
+          <w:shd w:val="clear" w:color="auto" w:fill="FFFFFF"/>
+        </w:rPr>
+        <w:t>Corsi</w:t>
+      </w:r>
+      <w:proofErr w:type="spellEnd"/>
+      <w:r>
+        <w:rPr>
+          <w:rFonts w:ascii="Times New Roman" w:hAnsi="Times New Roman" w:cs="Times New Roman"/>
+          <w:sz w:val="24"/>
+          <w:szCs w:val="24"/>
+          <w:shd w:val="clear" w:color="auto" w:fill="FFFFFF"/>
+        </w:rPr>
+        <w:t xml:space="preserve">, A., &amp; Quester, P. (2018). Advertisement typicality: A longitudinal </w:t>
+      </w:r>
+    </w:p>
+    <w:p>
+      <w:pPr>
+        <w:spacing w:line="480" w:lineRule="auto"/>
+        <w:ind w:left="720"/>
+        <w:contextualSpacing/>
+        <w:rPr>
+          <w:rFonts w:ascii="Times New Roman" w:hAnsi="Times New Roman" w:cs="Times New Roman"/>
+          <w:sz w:val="24"/>
+          <w:szCs w:val="24"/>
+          <w:shd w:val="clear" w:color="auto" w:fill="FFFFFF"/>
+        </w:rPr>
+      </w:pPr>
+      <w:proofErr w:type="gramStart"/>
+      <w:r>
+        <w:rPr>
+          <w:rFonts w:ascii="Times New Roman" w:hAnsi="Times New Roman" w:cs="Times New Roman"/>
+          <w:sz w:val="24"/>
+          <w:szCs w:val="24"/>
+          <w:shd w:val="clear" w:color="auto" w:fill="FFFFFF"/>
+        </w:rPr>
+        <w:t>experiment</w:t>
+      </w:r>
+      <w:proofErr w:type="gramEnd"/>
+      <w:r>
+        <w:rPr>
+          <w:rFonts w:ascii="Times New Roman" w:hAnsi="Times New Roman" w:cs="Times New Roman"/>
+          <w:sz w:val="24"/>
+          <w:szCs w:val="24"/>
+          <w:shd w:val="clear" w:color="auto" w:fill="FFFFFF"/>
+        </w:rPr>
+        <w:t xml:space="preserve"> - can sponsors transfer the image of a sporting event to their brand?</w:t>
+      </w:r>
+      <w:r>
+        <w:rPr>
+          <w:rFonts w:ascii="Times New Roman" w:hAnsi="Times New Roman" w:cs="Times New Roman"/>
+          <w:sz w:val="24"/>
+          <w:szCs w:val="24"/>
+          <w:shd w:val="clear" w:color="auto" w:fill="FFFFFF"/>
+        </w:rPr>
+        <w:t xml:space="preserve"> </w:t>
+      </w:r>
+      <w:r>
+        <w:rPr>
+          <w:rFonts w:ascii="Times New Roman" w:hAnsi="Times New Roman" w:cs="Times New Roman"/>
+          <w:sz w:val="24"/>
+          <w:szCs w:val="24"/>
+          <w:shd w:val="clear" w:color="auto" w:fill="FFFFFF"/>
+        </w:rPr>
+        <w:t>(</w:t>
+      </w:r>
+      <w:proofErr w:type="gramStart"/>
+      <w:r>
+        <w:rPr>
+          <w:rFonts w:ascii="Times New Roman" w:hAnsi="Times New Roman" w:cs="Times New Roman"/>
+          <w:sz w:val="24"/>
+          <w:szCs w:val="24"/>
+          <w:shd w:val="clear" w:color="auto" w:fill="FFFFFF"/>
+        </w:rPr>
+        <w:t>what</w:t>
+      </w:r>
+      <w:proofErr w:type="gramEnd"/>
+      <w:r>
+        <w:rPr>
+          <w:rFonts w:ascii="Times New Roman" w:hAnsi="Times New Roman" w:cs="Times New Roman"/>
+          <w:sz w:val="24"/>
+          <w:szCs w:val="24"/>
+          <w:shd w:val="clear" w:color="auto" w:fill="FFFFFF"/>
+        </w:rPr>
+        <w:t xml:space="preserve"> we know about sports sponsorships)</w:t>
+      </w:r>
+      <w:r>
+        <w:rPr>
+          <w:rFonts w:ascii="Times New Roman" w:hAnsi="Times New Roman" w:cs="Times New Roman"/>
+          <w:sz w:val="24"/>
+          <w:szCs w:val="24"/>
+          <w:shd w:val="clear" w:color="auto" w:fill="FFFFFF"/>
+        </w:rPr>
+        <w:t xml:space="preserve">. </w:t>
+      </w:r>
+      <w:r>
+        <w:rPr>
+          <w:rFonts w:ascii="Times New Roman" w:hAnsi="Times New Roman" w:cs="Times New Roman"/>
+          <w:i/>
+          <w:iCs/>
+          <w:sz w:val="24"/>
+          <w:szCs w:val="24"/>
+          <w:shd w:val="clear" w:color="auto" w:fill="FFFFFF"/>
+        </w:rPr>
+        <w:t>Journal of Advertising Research,</w:t>
+      </w:r>
+      <w:r>
+        <w:rPr>
+          <w:rFonts w:ascii="Times New Roman" w:hAnsi="Times New Roman" w:cs="Times New Roman"/>
+          <w:sz w:val="24"/>
+          <w:szCs w:val="24"/>
+          <w:shd w:val="clear" w:color="auto" w:fill="FFFFFF"/>
+        </w:rPr>
+        <w:t> </w:t>
+      </w:r>
+      <w:r>
+        <w:rPr>
+          <w:rFonts w:ascii="Times New Roman" w:hAnsi="Times New Roman" w:cs="Times New Roman"/>
+          <w:i/>
+          <w:iCs/>
+          <w:sz w:val="24"/>
+          <w:szCs w:val="24"/>
+          <w:shd w:val="clear" w:color="auto" w:fill="FFFFFF"/>
+        </w:rPr>
+        <w:t>58</w:t>
+      </w:r>
+      <w:r>
+        <w:rPr>
+          <w:rFonts w:ascii="Times New Roman" w:hAnsi="Times New Roman" w:cs="Times New Roman"/>
+          <w:sz w:val="24"/>
+          <w:szCs w:val="24"/>
+          <w:shd w:val="clear" w:color="auto" w:fill="FFFFFF"/>
+        </w:rPr>
+        <w:t>(3), 268.</w:t>
+      </w:r>
+    </w:p>
+    <w:p>
+      <w:pPr>
+        <w:spacing w:line="480" w:lineRule="auto"/>
+        <w:contextualSpacing/>
+        <w:rPr>
+          <w:rFonts w:ascii="Times New Roman" w:hAnsi="Times New Roman" w:cs="Times New Roman"/>
+          <w:sz w:val="24"/>
+          <w:szCs w:val="24"/>
+          <w:shd w:val="clear" w:color="auto" w:fill="FFFFFF"/>
+        </w:rPr>
+      </w:pPr>
+      <w:proofErr w:type="spellStart"/>
       <w:proofErr w:type="gramStart"/>
       <w:r>
         <w:rPr>
@@ -3043,7 +3439,7 @@
           <w:szCs w:val="24"/>
         </w:rPr>
       </w:pPr>
-      <w:hyperlink r:id="rId10" w:history="1">
+      <w:hyperlink r:id="rId11" w:history="1">
         <w:r>
           <w:rPr>
             <w:rStyle w:val="Hyperlink"/>
@@ -3236,6 +3632,172 @@
     </w:p>
     <w:p>
       <w:pPr>
+        <w:spacing w:after="0" w:line="480" w:lineRule="auto"/>
+        <w:ind w:firstLine="720"/>
+        <w:contextualSpacing/>
+        <w:rPr>
+          <w:rFonts w:ascii="Times New Roman" w:hAnsi="Times New Roman" w:cs="Times New Roman"/>
+          <w:sz w:val="24"/>
+          <w:szCs w:val="24"/>
+        </w:rPr>
+      </w:pPr>
+    </w:p>
+    <w:p>
+      <w:pPr>
+        <w:spacing w:after="0" w:line="480" w:lineRule="auto"/>
+        <w:ind w:firstLine="720"/>
+        <w:contextualSpacing/>
+        <w:rPr>
+          <w:rFonts w:ascii="Times New Roman" w:hAnsi="Times New Roman" w:cs="Times New Roman"/>
+          <w:sz w:val="24"/>
+          <w:szCs w:val="24"/>
+        </w:rPr>
+      </w:pPr>
+    </w:p>
+    <w:p>
+      <w:pPr>
+        <w:spacing w:after="0" w:line="480" w:lineRule="auto"/>
+        <w:ind w:firstLine="720"/>
+        <w:contextualSpacing/>
+        <w:rPr>
+          <w:rFonts w:ascii="Times New Roman" w:hAnsi="Times New Roman" w:cs="Times New Roman"/>
+          <w:sz w:val="24"/>
+          <w:szCs w:val="24"/>
+        </w:rPr>
+      </w:pPr>
+    </w:p>
+    <w:p>
+      <w:pPr>
+        <w:spacing w:after="0" w:line="480" w:lineRule="auto"/>
+        <w:ind w:firstLine="720"/>
+        <w:contextualSpacing/>
+        <w:rPr>
+          <w:rFonts w:ascii="Times New Roman" w:hAnsi="Times New Roman" w:cs="Times New Roman"/>
+          <w:sz w:val="24"/>
+          <w:szCs w:val="24"/>
+        </w:rPr>
+      </w:pPr>
+    </w:p>
+    <w:p>
+      <w:pPr>
+        <w:spacing w:after="0" w:line="480" w:lineRule="auto"/>
+        <w:ind w:firstLine="720"/>
+        <w:contextualSpacing/>
+        <w:rPr>
+          <w:rFonts w:ascii="Times New Roman" w:hAnsi="Times New Roman" w:cs="Times New Roman"/>
+          <w:sz w:val="24"/>
+          <w:szCs w:val="24"/>
+        </w:rPr>
+      </w:pPr>
+    </w:p>
+    <w:p>
+      <w:pPr>
+        <w:spacing w:after="0" w:line="480" w:lineRule="auto"/>
+        <w:ind w:firstLine="720"/>
+        <w:contextualSpacing/>
+        <w:rPr>
+          <w:rFonts w:ascii="Times New Roman" w:hAnsi="Times New Roman" w:cs="Times New Roman"/>
+          <w:sz w:val="24"/>
+          <w:szCs w:val="24"/>
+        </w:rPr>
+      </w:pPr>
+    </w:p>
+    <w:p>
+      <w:pPr>
+        <w:spacing w:after="0" w:line="480" w:lineRule="auto"/>
+        <w:ind w:firstLine="720"/>
+        <w:contextualSpacing/>
+        <w:rPr>
+          <w:rFonts w:ascii="Times New Roman" w:hAnsi="Times New Roman" w:cs="Times New Roman"/>
+          <w:sz w:val="24"/>
+          <w:szCs w:val="24"/>
+        </w:rPr>
+      </w:pPr>
+    </w:p>
+    <w:p>
+      <w:pPr>
+        <w:spacing w:after="0" w:line="480" w:lineRule="auto"/>
+        <w:ind w:firstLine="720"/>
+        <w:contextualSpacing/>
+        <w:rPr>
+          <w:rFonts w:ascii="Times New Roman" w:hAnsi="Times New Roman" w:cs="Times New Roman"/>
+          <w:sz w:val="24"/>
+          <w:szCs w:val="24"/>
+        </w:rPr>
+      </w:pPr>
+    </w:p>
+    <w:p>
+      <w:pPr>
+        <w:spacing w:after="0" w:line="480" w:lineRule="auto"/>
+        <w:ind w:firstLine="720"/>
+        <w:contextualSpacing/>
+        <w:rPr>
+          <w:rFonts w:ascii="Times New Roman" w:hAnsi="Times New Roman" w:cs="Times New Roman"/>
+          <w:sz w:val="24"/>
+          <w:szCs w:val="24"/>
+        </w:rPr>
+      </w:pPr>
+    </w:p>
+    <w:p>
+      <w:pPr>
+        <w:spacing w:after="0" w:line="480" w:lineRule="auto"/>
+        <w:ind w:firstLine="720"/>
+        <w:contextualSpacing/>
+        <w:rPr>
+          <w:rFonts w:ascii="Times New Roman" w:hAnsi="Times New Roman" w:cs="Times New Roman"/>
+          <w:sz w:val="24"/>
+          <w:szCs w:val="24"/>
+        </w:rPr>
+      </w:pPr>
+    </w:p>
+    <w:p>
+      <w:pPr>
+        <w:spacing w:after="0" w:line="480" w:lineRule="auto"/>
+        <w:ind w:firstLine="720"/>
+        <w:contextualSpacing/>
+        <w:rPr>
+          <w:rFonts w:ascii="Times New Roman" w:hAnsi="Times New Roman" w:cs="Times New Roman"/>
+          <w:sz w:val="24"/>
+          <w:szCs w:val="24"/>
+        </w:rPr>
+      </w:pPr>
+    </w:p>
+    <w:p>
+      <w:pPr>
+        <w:spacing w:after="0" w:line="480" w:lineRule="auto"/>
+        <w:ind w:firstLine="720"/>
+        <w:contextualSpacing/>
+        <w:rPr>
+          <w:rFonts w:ascii="Times New Roman" w:hAnsi="Times New Roman" w:cs="Times New Roman"/>
+          <w:sz w:val="24"/>
+          <w:szCs w:val="24"/>
+        </w:rPr>
+      </w:pPr>
+    </w:p>
+    <w:p>
+      <w:pPr>
+        <w:spacing w:after="0" w:line="480" w:lineRule="auto"/>
+        <w:ind w:firstLine="720"/>
+        <w:contextualSpacing/>
+        <w:jc w:val="center"/>
+        <w:rPr>
+          <w:rFonts w:ascii="Times New Roman" w:hAnsi="Times New Roman" w:cs="Times New Roman"/>
+          <w:sz w:val="24"/>
+          <w:szCs w:val="24"/>
+        </w:rPr>
+      </w:pPr>
+      <w:r>
+        <w:rPr>
+          <w:rFonts w:ascii="Times New Roman" w:hAnsi="Times New Roman" w:cs="Times New Roman"/>
+          <w:sz w:val="24"/>
+          <w:szCs w:val="24"/>
+        </w:rPr>
+        <w:lastRenderedPageBreak/>
+        <w:t>Appendix A</w:t>
+      </w:r>
+    </w:p>
+    <w:p>
+      <w:pPr>
         <w:spacing w:line="480" w:lineRule="auto"/>
         <w:contextualSpacing/>
         <w:rPr>
@@ -3244,26 +3806,31 @@
           <w:szCs w:val="24"/>
         </w:rPr>
       </w:pPr>
-    </w:p>
-    <w:p>
-      <w:pPr>
-        <w:spacing w:line="480" w:lineRule="auto"/>
-        <w:contextualSpacing/>
-        <w:rPr>
-          <w:rFonts w:ascii="Times New Roman" w:hAnsi="Times New Roman" w:cs="Times New Roman"/>
-          <w:sz w:val="24"/>
-          <w:szCs w:val="24"/>
-        </w:rPr>
-      </w:pPr>
-      <w:r>
-        <w:rPr>
-          <w:rFonts w:ascii="Times New Roman" w:hAnsi="Times New Roman" w:cs="Times New Roman"/>
-          <w:sz w:val="24"/>
-          <w:szCs w:val="24"/>
-        </w:rPr>
-        <w:t xml:space="preserve">GitHub Project Link </w:t>
-      </w:r>
-      <w:hyperlink r:id="rId11" w:history="1">
+      <w:r>
+        <w:rPr>
+          <w:rFonts w:ascii="Times New Roman" w:hAnsi="Times New Roman" w:cs="Times New Roman"/>
+          <w:sz w:val="24"/>
+          <w:szCs w:val="24"/>
+        </w:rPr>
+        <w:t>GitHub Project Link</w:t>
+      </w:r>
+      <w:r>
+        <w:rPr>
+          <w:rFonts w:ascii="Times New Roman" w:hAnsi="Times New Roman" w:cs="Times New Roman"/>
+          <w:sz w:val="24"/>
+          <w:szCs w:val="24"/>
+        </w:rPr>
+        <w:t>:</w:t>
+      </w:r>
+      <w:r>
+        <w:rPr>
+          <w:rFonts w:ascii="Times New Roman" w:hAnsi="Times New Roman" w:cs="Times New Roman"/>
+          <w:sz w:val="24"/>
+          <w:szCs w:val="24"/>
+        </w:rPr>
+        <w:t xml:space="preserve"> </w:t>
+      </w:r>
+      <w:hyperlink r:id="rId12" w:history="1">
         <w:r>
           <w:rPr>
             <w:rStyle w:val="Hyperlink"/>
@@ -3293,120 +3860,6 @@
         <w:contextualSpacing/>
         <w:rPr>
           <w:rFonts w:ascii="Times New Roman" w:hAnsi="Times New Roman" w:cs="Times New Roman"/>
-          <w:sz w:val="24"/>
-          <w:szCs w:val="24"/>
-        </w:rPr>
-      </w:pPr>
-    </w:p>
-    <w:p>
-      <w:pPr>
-        <w:numPr>
-          <w:ilvl w:val="0"/>
-          <w:numId w:val="4"/>
-        </w:numPr>
-        <w:shd w:val="clear" w:color="auto" w:fill="FFFFFF"/>
-        <w:spacing w:before="100" w:beforeAutospacing="1" w:after="100" w:afterAutospacing="1" w:line="240" w:lineRule="auto"/>
-        <w:rPr>
-          <w:rFonts w:ascii="Times New Roman" w:eastAsia="Times New Roman" w:hAnsi="Times New Roman" w:cs="Times New Roman"/>
-          <w:sz w:val="24"/>
-          <w:szCs w:val="24"/>
-        </w:rPr>
-      </w:pPr>
-      <w:r>
-        <w:rPr>
-          <w:rFonts w:ascii="Times New Roman" w:eastAsia="Times New Roman" w:hAnsi="Times New Roman" w:cs="Times New Roman"/>
-          <w:sz w:val="24"/>
-          <w:szCs w:val="24"/>
-        </w:rPr>
-        <w:t>A description of the problem you will address and motivation explaining why it is worth addressing</w:t>
-      </w:r>
-    </w:p>
-    <w:p>
-      <w:pPr>
-        <w:numPr>
-          <w:ilvl w:val="0"/>
-          <w:numId w:val="4"/>
-        </w:numPr>
-        <w:shd w:val="clear" w:color="auto" w:fill="FFFFFF"/>
-        <w:spacing w:before="100" w:beforeAutospacing="1" w:after="100" w:afterAutospacing="1" w:line="240" w:lineRule="auto"/>
-        <w:rPr>
-          <w:rFonts w:ascii="Times New Roman" w:eastAsia="Times New Roman" w:hAnsi="Times New Roman" w:cs="Times New Roman"/>
-          <w:sz w:val="24"/>
-          <w:szCs w:val="24"/>
-        </w:rPr>
-      </w:pPr>
-      <w:r>
-        <w:rPr>
-          <w:rFonts w:ascii="Times New Roman" w:eastAsia="Times New Roman" w:hAnsi="Times New Roman" w:cs="Times New Roman"/>
-          <w:sz w:val="24"/>
-          <w:szCs w:val="24"/>
-        </w:rPr>
-        <w:t>Literature Review. A background survey of related work and a full list of references.</w:t>
-      </w:r>
-    </w:p>
-    <w:p>
-      <w:pPr>
-        <w:numPr>
-          <w:ilvl w:val="0"/>
-          <w:numId w:val="4"/>
-        </w:numPr>
-        <w:shd w:val="clear" w:color="auto" w:fill="FFFFFF"/>
-        <w:spacing w:before="100" w:beforeAutospacing="1" w:after="100" w:afterAutospacing="1" w:line="240" w:lineRule="auto"/>
-        <w:rPr>
-          <w:rFonts w:ascii="Times New Roman" w:eastAsia="Times New Roman" w:hAnsi="Times New Roman" w:cs="Times New Roman"/>
-          <w:sz w:val="24"/>
-          <w:szCs w:val="24"/>
-        </w:rPr>
-      </w:pPr>
-      <w:r>
-        <w:rPr>
-          <w:rFonts w:ascii="Times New Roman" w:eastAsia="Times New Roman" w:hAnsi="Times New Roman" w:cs="Times New Roman"/>
-          <w:sz w:val="24"/>
-          <w:szCs w:val="24"/>
-        </w:rPr>
-        <w:t>Preliminary results (if applicable)</w:t>
-      </w:r>
-    </w:p>
-    <w:p>
-      <w:pPr>
-        <w:numPr>
-          <w:ilvl w:val="0"/>
-          <w:numId w:val="4"/>
-        </w:numPr>
-        <w:shd w:val="clear" w:color="auto" w:fill="FFFFFF"/>
-        <w:spacing w:before="100" w:beforeAutospacing="1" w:after="100" w:afterAutospacing="1" w:line="240" w:lineRule="auto"/>
-        <w:rPr>
-          <w:rFonts w:ascii="Times New Roman" w:eastAsia="Times New Roman" w:hAnsi="Times New Roman" w:cs="Times New Roman"/>
-          <w:sz w:val="24"/>
-          <w:szCs w:val="24"/>
-        </w:rPr>
-      </w:pPr>
-      <w:r>
-        <w:rPr>
-          <w:rFonts w:ascii="Times New Roman" w:eastAsia="Times New Roman" w:hAnsi="Times New Roman" w:cs="Times New Roman"/>
-          <w:sz w:val="24"/>
-          <w:szCs w:val="24"/>
-        </w:rPr>
-        <w:t>2 pages max</w:t>
-      </w:r>
-    </w:p>
-    <w:p>
-      <w:pPr>
-        <w:spacing w:line="480" w:lineRule="auto"/>
-        <w:contextualSpacing/>
-        <w:rPr>
-          <w:rFonts w:ascii="Times New Roman" w:hAnsi="Times New Roman" w:cs="Times New Roman"/>
-          <w:sz w:val="24"/>
-          <w:szCs w:val="24"/>
-        </w:rPr>
-      </w:pPr>
-    </w:p>
-    <w:p>
-      <w:pPr>
-        <w:spacing w:line="480" w:lineRule="auto"/>
-        <w:contextualSpacing/>
-        <w:rPr>
-          <w:rFonts w:ascii="Times New Roman" w:hAnsi="Times New Roman" w:cs="Times New Roman"/>
           <w:b/>
           <w:sz w:val="24"/>
           <w:szCs w:val="24"/>
@@ -3453,7 +3906,67 @@
           <w:szCs w:val="24"/>
         </w:rPr>
         <w:lastRenderedPageBreak/>
-        <w:t>Appendix A</w:t>
+        <w:t>Appendix B</w:t>
+      </w:r>
+    </w:p>
+    <w:p>
+      <w:pPr>
+        <w:spacing w:after="0" w:line="480" w:lineRule="auto"/>
+        <w:contextualSpacing/>
+        <w:textAlignment w:val="baseline"/>
+        <w:rPr>
+          <w:rFonts w:ascii="Times New Roman" w:hAnsi="Times New Roman" w:cs="Times New Roman"/>
+          <w:sz w:val="24"/>
+          <w:szCs w:val="24"/>
+        </w:rPr>
+      </w:pPr>
+      <w:r>
+        <w:rPr>
+          <w:rFonts w:ascii="Times New Roman" w:hAnsi="Times New Roman" w:cs="Times New Roman"/>
+          <w:sz w:val="24"/>
+          <w:szCs w:val="24"/>
+        </w:rPr>
+        <w:t xml:space="preserve">Graph </w:t>
+      </w:r>
+      <w:r>
+        <w:rPr>
+          <w:rFonts w:ascii="Times New Roman" w:eastAsia="Times New Roman" w:hAnsi="Times New Roman" w:cs="Times New Roman"/>
+          <w:bCs/>
+          <w:sz w:val="24"/>
+          <w:szCs w:val="24"/>
+        </w:rPr>
+        <w:t>of m</w:t>
+      </w:r>
+      <w:bookmarkStart w:id="0" w:name="_GoBack"/>
+      <w:bookmarkEnd w:id="0"/>
+      <w:r>
+        <w:rPr>
+          <w:rFonts w:ascii="Times New Roman" w:eastAsia="Times New Roman" w:hAnsi="Times New Roman" w:cs="Times New Roman"/>
+          <w:bCs/>
+          <w:sz w:val="24"/>
+          <w:szCs w:val="24"/>
+        </w:rPr>
+        <w:t xml:space="preserve">ale &amp; female athletes in recent </w:t>
+      </w:r>
+      <w:proofErr w:type="gramStart"/>
+      <w:r>
+        <w:rPr>
+          <w:rFonts w:ascii="Times New Roman" w:eastAsia="Times New Roman" w:hAnsi="Times New Roman" w:cs="Times New Roman"/>
+          <w:bCs/>
+          <w:sz w:val="24"/>
+          <w:szCs w:val="24"/>
+        </w:rPr>
+        <w:t>Summer</w:t>
+      </w:r>
+      <w:proofErr w:type="gramEnd"/>
+      <w:r>
+        <w:rPr>
+          <w:rFonts w:ascii="Times New Roman" w:eastAsia="Times New Roman" w:hAnsi="Times New Roman" w:cs="Times New Roman"/>
+          <w:bCs/>
+          <w:sz w:val="24"/>
+          <w:szCs w:val="24"/>
+        </w:rPr>
+        <w:t xml:space="preserve"> and Winter Olympic Games</w:t>
       </w:r>
     </w:p>
     <w:p>
@@ -3471,30 +3984,23 @@
       </w:pPr>
       <w:r>
         <w:rPr>
-          <w:rFonts w:ascii="Times New Roman" w:hAnsi="Times New Roman" w:cs="Times New Roman"/>
           <w:noProof/>
-          <w:sz w:val="24"/>
-          <w:szCs w:val="24"/>
         </w:rPr>
         <w:drawing>
-          <wp:inline distT="0" distB="0" distL="0" distR="0">
-            <wp:extent cx="4162425" cy="4367134"/>
-            <wp:effectExtent l="0" t="0" r="0" b="0"/>
-            <wp:docPr id="5" name="Picture 5" descr="https://raw.githubusercontent.com/sujoydc/DS-611-Project/master/figs/USA-under19.png"/>
-            <wp:cNvGraphicFramePr>
-              <a:graphicFrameLocks xmlns:a="http://schemas.openxmlformats.org/drawingml/2006/main" noChangeAspect="1"/>
-            </wp:cNvGraphicFramePr>
+          <wp:inline distT="0" distB="0" distL="0" distR="0" wp14:anchorId="00BC7CBA" wp14:editId="3D69A992">
+            <wp:extent cx="5210355" cy="4054415"/>
+            <wp:effectExtent l="0" t="0" r="0" b="3810"/>
+            <wp:docPr id="3" name="Picture 3"/>
+            <wp:cNvGraphicFramePr/>
             <a:graphic xmlns:a="http://schemas.openxmlformats.org/drawingml/2006/main">
               <a:graphicData uri="http://schemas.openxmlformats.org/drawingml/2006/picture">
                 <pic:pic xmlns:pic="http://schemas.openxmlformats.org/drawingml/2006/picture">
                   <pic:nvPicPr>
-                    <pic:cNvPr id="0" name="Picture 1" descr="https://raw.githubusercontent.com/sujoydc/DS-611-Project/master/figs/USA-under19.png"/>
-                    <pic:cNvPicPr>
-                      <a:picLocks noChangeAspect="1" noChangeArrowheads="1"/>
-                    </pic:cNvPicPr>
+                    <pic:cNvPr id="2" name="Picture 2"/>
+                    <pic:cNvPicPr/>
                   </pic:nvPicPr>
                   <pic:blipFill>
-                    <a:blip r:embed="rId12">
+                    <a:blip r:embed="rId8">
                       <a:extLst>
                         <a:ext uri="{28A0092B-C50C-407E-A947-70E740481C1C}">
                           <a14:useLocalDpi xmlns:a14="http://schemas.microsoft.com/office/drawing/2010/main" val="0"/>
@@ -3509,77 +4015,7 @@
                   <pic:spPr bwMode="auto">
                     <a:xfrm>
                       <a:off x="0" y="0"/>
-                      <a:ext cx="4174647" cy="4379957"/>
-                    </a:xfrm>
-                    <a:prstGeom prst="rect">
-                      <a:avLst/>
-                    </a:prstGeom>
-                    <a:noFill/>
-                    <a:ln>
-                      <a:noFill/>
-                    </a:ln>
-                  </pic:spPr>
-                </pic:pic>
-              </a:graphicData>
-            </a:graphic>
-          </wp:inline>
-        </w:drawing>
-      </w:r>
-    </w:p>
-    <w:p>
-      <w:pPr>
-        <w:spacing w:after="0" w:line="480" w:lineRule="auto"/>
-        <w:contextualSpacing/>
-        <w:jc w:val="center"/>
-        <w:textAlignment w:val="baseline"/>
-        <w:rPr>
-          <w:rFonts w:ascii="Times New Roman" w:hAnsi="Times New Roman" w:cs="Times New Roman"/>
-          <w:b/>
-          <w:sz w:val="24"/>
-          <w:szCs w:val="24"/>
-        </w:rPr>
-      </w:pPr>
-      <w:r>
-        <w:rPr>
-          <w:rFonts w:ascii="Times New Roman" w:hAnsi="Times New Roman" w:cs="Times New Roman"/>
-          <w:noProof/>
-          <w:sz w:val="24"/>
-          <w:szCs w:val="24"/>
-        </w:rPr>
-        <w:drawing>
-          <wp:inline distT="0" distB="0" distL="0" distR="0" wp14:anchorId="77D7E532" wp14:editId="3080A075">
-            <wp:extent cx="5935980" cy="3299460"/>
-            <wp:effectExtent l="0" t="0" r="7620" b="0"/>
-            <wp:docPr id="4" name="Picture 4"/>
-            <wp:cNvGraphicFramePr>
-              <a:graphicFrameLocks xmlns:a="http://schemas.openxmlformats.org/drawingml/2006/main" noChangeAspect="1"/>
-            </wp:cNvGraphicFramePr>
-            <a:graphic xmlns:a="http://schemas.openxmlformats.org/drawingml/2006/main">
-              <a:graphicData uri="http://schemas.openxmlformats.org/drawingml/2006/picture">
-                <pic:pic xmlns:pic="http://schemas.openxmlformats.org/drawingml/2006/picture">
-                  <pic:nvPicPr>
-                    <pic:cNvPr id="0" name="Picture 1"/>
-                    <pic:cNvPicPr>
-                      <a:picLocks noChangeAspect="1" noChangeArrowheads="1"/>
-                    </pic:cNvPicPr>
-                  </pic:nvPicPr>
-                  <pic:blipFill>
-                    <a:blip r:embed="rId13">
-                      <a:extLst>
-                        <a:ext uri="{28A0092B-C50C-407E-A947-70E740481C1C}">
-                          <a14:useLocalDpi xmlns:a14="http://schemas.microsoft.com/office/drawing/2010/main" val="0"/>
-                        </a:ext>
-                      </a:extLst>
-                    </a:blip>
-                    <a:srcRect/>
-                    <a:stretch>
-                      <a:fillRect/>
-                    </a:stretch>
-                  </pic:blipFill>
-                  <pic:spPr bwMode="auto">
-                    <a:xfrm>
-                      <a:off x="0" y="0"/>
-                      <a:ext cx="5935980" cy="3299460"/>
+                      <a:ext cx="5226559" cy="4067024"/>
                     </a:xfrm>
                     <a:prstGeom prst="rect">
                       <a:avLst/>
@@ -3666,7 +4102,7 @@
           <w:rPr>
             <w:noProof/>
           </w:rPr>
-          <w:t>4</w:t>
+          <w:t>5</w:t>
         </w:r>
         <w:r>
           <w:rPr>
@@ -3748,6 +4184,95 @@
 <file path=word/numbering.xml><?xml version="1.0" encoding="utf-8"?>
 <w:numbering xmlns:wpc="http://schemas.microsoft.com/office/word/2010/wordprocessingCanvas" xmlns:mc="http://schemas.openxmlformats.org/markup-compatibility/2006" xmlns:o="urn:schemas-microsoft-com:office:office" xmlns:r="http://schemas.openxmlformats.org/officeDocument/2006/relationships" xmlns:m="http://schemas.openxmlformats.org/officeDocument/2006/math" xmlns:v="urn:schemas-microsoft-com:vml" xmlns:wp14="http://schemas.microsoft.com/office/word/2010/wordprocessingDrawing" xmlns:wp="http://schemas.openxmlformats.org/drawingml/2006/wordprocessingDrawing" xmlns:w10="urn:schemas-microsoft-com:office:word" xmlns:w="http://schemas.openxmlformats.org/wordprocessingml/2006/main" xmlns:w14="http://schemas.microsoft.com/office/word/2010/wordml" xmlns:w15="http://schemas.microsoft.com/office/word/2012/wordml" xmlns:wpg="http://schemas.microsoft.com/office/word/2010/wordprocessingGroup" xmlns:wpi="http://schemas.microsoft.com/office/word/2010/wordprocessingInk" xmlns:wne="http://schemas.microsoft.com/office/word/2006/wordml" xmlns:wps="http://schemas.microsoft.com/office/word/2010/wordprocessingShape" mc:Ignorable="w14 w15 wp14">
   <w:abstractNum w:abstractNumId="0" w15:restartNumberingAfterBreak="0">
+    <w:nsid w:val="3FF71A3D"/>
+    <w:multiLevelType w:val="hybridMultilevel"/>
+    <w:tmpl w:val="F4DE89EA"/>
+    <w:lvl w:ilvl="0" w:tplc="0409000F">
+      <w:start w:val="1"/>
+      <w:numFmt w:val="decimal"/>
+      <w:lvlText w:val="%1."/>
+      <w:lvlJc w:val="left"/>
+      <w:pPr>
+        <w:ind w:left="720" w:hanging="360"/>
+      </w:pPr>
+      <w:rPr>
+        <w:rFonts w:hint="default"/>
+      </w:rPr>
+    </w:lvl>
+    <w:lvl w:ilvl="1" w:tplc="04090019" w:tentative="1">
+      <w:start w:val="1"/>
+      <w:numFmt w:val="lowerLetter"/>
+      <w:lvlText w:val="%2."/>
+      <w:lvlJc w:val="left"/>
+      <w:pPr>
+        <w:ind w:left="1440" w:hanging="360"/>
+      </w:pPr>
+    </w:lvl>
+    <w:lvl w:ilvl="2" w:tplc="0409001B" w:tentative="1">
+      <w:start w:val="1"/>
+      <w:numFmt w:val="lowerRoman"/>
+      <w:lvlText w:val="%3."/>
+      <w:lvlJc w:val="right"/>
+      <w:pPr>
+        <w:ind w:left="2160" w:hanging="180"/>
+      </w:pPr>
+    </w:lvl>
+    <w:lvl w:ilvl="3" w:tplc="0409000F" w:tentative="1">
+      <w:start w:val="1"/>
+      <w:numFmt w:val="decimal"/>
+      <w:lvlText w:val="%4."/>
+      <w:lvlJc w:val="left"/>
+      <w:pPr>
+        <w:ind w:left="2880" w:hanging="360"/>
+      </w:pPr>
+    </w:lvl>
+    <w:lvl w:ilvl="4" w:tplc="04090019" w:tentative="1">
+      <w:start w:val="1"/>
+      <w:numFmt w:val="lowerLetter"/>
+      <w:lvlText w:val="%5."/>
+      <w:lvlJc w:val="left"/>
+      <w:pPr>
+        <w:ind w:left="3600" w:hanging="360"/>
+      </w:pPr>
+    </w:lvl>
+    <w:lvl w:ilvl="5" w:tplc="0409001B" w:tentative="1">
+      <w:start w:val="1"/>
+      <w:numFmt w:val="lowerRoman"/>
+      <w:lvlText w:val="%6."/>
+      <w:lvlJc w:val="right"/>
+      <w:pPr>
+        <w:ind w:left="4320" w:hanging="180"/>
+      </w:pPr>
+    </w:lvl>
+    <w:lvl w:ilvl="6" w:tplc="0409000F" w:tentative="1">
+      <w:start w:val="1"/>
+      <w:numFmt w:val="decimal"/>
+      <w:lvlText w:val="%7."/>
+      <w:lvlJc w:val="left"/>
+      <w:pPr>
+        <w:ind w:left="5040" w:hanging="360"/>
+      </w:pPr>
+    </w:lvl>
+    <w:lvl w:ilvl="7" w:tplc="04090019" w:tentative="1">
+      <w:start w:val="1"/>
+      <w:numFmt w:val="lowerLetter"/>
+      <w:lvlText w:val="%8."/>
+      <w:lvlJc w:val="left"/>
+      <w:pPr>
+        <w:ind w:left="5760" w:hanging="360"/>
+      </w:pPr>
+    </w:lvl>
+    <w:lvl w:ilvl="8" w:tplc="0409001B" w:tentative="1">
+      <w:start w:val="1"/>
+      <w:numFmt w:val="lowerRoman"/>
+      <w:lvlText w:val="%9."/>
+      <w:lvlJc w:val="right"/>
+      <w:pPr>
+        <w:ind w:left="6480" w:hanging="180"/>
+      </w:pPr>
+    </w:lvl>
+  </w:abstractNum>
+  <w:abstractNum w:abstractNumId="1" w15:restartNumberingAfterBreak="0">
     <w:nsid w:val="5A485075"/>
     <w:multiLevelType w:val="multilevel"/>
     <w:tmpl w:val="CF58FF24"/>
@@ -3896,7 +4421,7 @@
       </w:rPr>
     </w:lvl>
   </w:abstractNum>
-  <w:abstractNum w:abstractNumId="1" w15:restartNumberingAfterBreak="0">
+  <w:abstractNum w:abstractNumId="2" w15:restartNumberingAfterBreak="0">
     <w:nsid w:val="5EC735A5"/>
     <w:multiLevelType w:val="multilevel"/>
     <w:tmpl w:val="571E972A"/>
@@ -4045,7 +4570,7 @@
       </w:rPr>
     </w:lvl>
   </w:abstractNum>
-  <w:abstractNum w:abstractNumId="2" w15:restartNumberingAfterBreak="0">
+  <w:abstractNum w:abstractNumId="3" w15:restartNumberingAfterBreak="0">
     <w:nsid w:val="703F5E49"/>
     <w:multiLevelType w:val="hybridMultilevel"/>
     <w:tmpl w:val="B2ACEB68"/>
@@ -4131,7 +4656,7 @@
       </w:pPr>
     </w:lvl>
   </w:abstractNum>
-  <w:abstractNum w:abstractNumId="3" w15:restartNumberingAfterBreak="0">
+  <w:abstractNum w:abstractNumId="4" w15:restartNumberingAfterBreak="0">
     <w:nsid w:val="766A111D"/>
     <w:multiLevelType w:val="multilevel"/>
     <w:tmpl w:val="4EEE7298"/>
@@ -4281,16 +4806,19 @@
     </w:lvl>
   </w:abstractNum>
   <w:num w:numId="1">
-    <w:abstractNumId w:val="0"/>
+    <w:abstractNumId w:val="1"/>
   </w:num>
   <w:num w:numId="2">
+    <w:abstractNumId w:val="4"/>
+  </w:num>
+  <w:num w:numId="3">
     <w:abstractNumId w:val="3"/>
   </w:num>
-  <w:num w:numId="3">
+  <w:num w:numId="4">
     <w:abstractNumId w:val="2"/>
   </w:num>
-  <w:num w:numId="4">
-    <w:abstractNumId w:val="1"/>
+  <w:num w:numId="5">
+    <w:abstractNumId w:val="0"/>
   </w:num>
 </w:numbering>
 </file>
@@ -5119,7 +5647,7 @@
 </file>
 
 <file path=customXml/itemProps1.xml><?xml version="1.0" encoding="utf-8"?>
-<ds:datastoreItem xmlns:ds="http://schemas.openxmlformats.org/officeDocument/2006/customXml" ds:itemID="{8A7F2A88-ADB6-4148-85A9-A1ACF27448BF}">
+<ds:datastoreItem xmlns:ds="http://schemas.openxmlformats.org/officeDocument/2006/customXml" ds:itemID="{DCE65FF2-EC27-4460-91BF-04F6BFABF24F}">
   <ds:schemaRefs>
     <ds:schemaRef ds:uri="http://schemas.openxmlformats.org/officeDocument/2006/bibliography"/>
   </ds:schemaRefs>

</xml_diff>